<commit_message>
Version 0.06 : Ajout du plan de révision Minna no Nihongo et des fichiers comparatifs Pimsleur/Duolingo
</commit_message>
<xml_diff>
--- a/MinnaProfJaponais_V0_05.docx
+++ b/MinnaProfJaponais_V0_05.docx
@@ -400,21 +400,7 @@
         <w:rPr>
           <w:lang w:val="fr-FR"/>
         </w:rPr>
-        <w:t xml:space="preserve">Note : Les </w:t>
-      </w:r>
-      <w:proofErr w:type="gramStart"/>
-      <w:r>
-        <w:rPr>
-          <w:lang w:val="fr-FR"/>
-        </w:rPr>
-        <w:t>japonais</w:t>
-      </w:r>
-      <w:proofErr w:type="gramEnd"/>
-      <w:r>
-        <w:rPr>
-          <w:lang w:val="fr-FR"/>
-        </w:rPr>
-        <w:t xml:space="preserve"> mettent le nom avant le prénom</w:t>
+        <w:t>Note : Les japonais mettent le nom avant le prénom</w:t>
       </w:r>
     </w:p>
     <w:p>
@@ -543,7 +529,6 @@
         <w:t xml:space="preserve"> (</w:t>
       </w:r>
       <w:proofErr w:type="spellStart"/>
-      <w:proofErr w:type="gramStart"/>
       <w:r>
         <w:t>dewa</w:t>
       </w:r>
@@ -559,7 +544,6 @@
         <w:t>arimasen</w:t>
       </w:r>
       <w:proofErr w:type="spellEnd"/>
-      <w:proofErr w:type="gramEnd"/>
       <w:r>
         <w:t>.</w:t>
       </w:r>
@@ -1011,16 +995,11 @@
       <w:r>
         <w:t xml:space="preserve"> </w:t>
       </w:r>
-      <w:proofErr w:type="gramStart"/>
       <w:r>
         <w:t>は</w:t>
       </w:r>
       <w:r>
-        <w:t xml:space="preserve"> ]</w:t>
-      </w:r>
-      <w:proofErr w:type="gramEnd"/>
-      <w:r>
-        <w:t xml:space="preserve"> </w:t>
+        <w:t xml:space="preserve"> ] </w:t>
       </w:r>
       <w:r>
         <w:t>マイ</w:t>
@@ -1095,16 +1074,11 @@
       <w:r>
         <w:t xml:space="preserve"> </w:t>
       </w:r>
-      <w:proofErr w:type="gramStart"/>
       <w:r>
         <w:t>、</w:t>
       </w:r>
       <w:r>
-        <w:t>[</w:t>
-      </w:r>
-      <w:proofErr w:type="gramEnd"/>
-      <w:r>
-        <w:t xml:space="preserve"> </w:t>
+        <w:t xml:space="preserve">[ </w:t>
       </w:r>
       <w:r>
         <w:t>わ</w:t>
@@ -1124,16 +1098,11 @@
       <w:r>
         <w:t xml:space="preserve"> </w:t>
       </w:r>
-      <w:proofErr w:type="gramStart"/>
       <w:r>
         <w:t>は</w:t>
       </w:r>
       <w:r>
-        <w:t xml:space="preserve"> ]</w:t>
-      </w:r>
-      <w:proofErr w:type="gramEnd"/>
-      <w:r>
-        <w:t xml:space="preserve"> </w:t>
+        <w:t xml:space="preserve"> ] </w:t>
       </w:r>
       <w:r>
         <w:t>マイ</w:t>
@@ -1491,16 +1460,11 @@
       <w:r>
         <w:t xml:space="preserve"> </w:t>
       </w:r>
-      <w:proofErr w:type="gramStart"/>
       <w:r>
         <w:t>、</w:t>
       </w:r>
       <w:r>
-        <w:t>[</w:t>
-      </w:r>
-      <w:proofErr w:type="gramEnd"/>
-      <w:r>
-        <w:t xml:space="preserve"> </w:t>
+        <w:t xml:space="preserve">[ </w:t>
       </w:r>
       <w:r>
         <w:t>わ</w:t>
@@ -1520,16 +1484,11 @@
       <w:r>
         <w:t xml:space="preserve"> </w:t>
       </w:r>
-      <w:proofErr w:type="gramStart"/>
       <w:r>
         <w:t>は</w:t>
       </w:r>
       <w:r>
-        <w:t xml:space="preserve"> ]</w:t>
-      </w:r>
-      <w:proofErr w:type="gramEnd"/>
-      <w:r>
-        <w:t xml:space="preserve"> </w:t>
+        <w:t xml:space="preserve"> ] </w:t>
       </w:r>
       <w:r>
         <w:t>学生</w:t>
@@ -2187,14 +2146,542 @@
     <w:p>
       <w:pPr>
         <w:rPr>
+          <w:lang w:val="fr-FR"/>
+        </w:rPr>
+      </w:pPr>
+      <w:r>
+        <w:rPr>
+          <w:lang w:val="fr-FR"/>
+        </w:rPr>
+        <w:t xml:space="preserve">lie, [Wan-san </w:t>
+      </w:r>
+      <w:proofErr w:type="spellStart"/>
+      <w:r>
+        <w:rPr>
+          <w:lang w:val="fr-FR"/>
+        </w:rPr>
+        <w:t>wa</w:t>
+      </w:r>
+      <w:proofErr w:type="spellEnd"/>
+      <w:r>
+        <w:rPr>
+          <w:lang w:val="fr-FR"/>
+        </w:rPr>
+        <w:t xml:space="preserve">] </w:t>
+      </w:r>
+      <w:proofErr w:type="spellStart"/>
+      <w:r>
+        <w:rPr>
+          <w:lang w:val="it-IT"/>
+        </w:rPr>
+        <w:t>enginia</w:t>
+      </w:r>
+      <w:proofErr w:type="spellEnd"/>
+      <w:r>
+        <w:rPr>
+          <w:lang w:val="it-IT"/>
+        </w:rPr>
+        <w:t xml:space="preserve"> </w:t>
+      </w:r>
+      <w:proofErr w:type="spellStart"/>
+      <w:r>
+        <w:rPr>
+          <w:lang w:val="fr-FR"/>
+        </w:rPr>
+        <w:t>ja</w:t>
+      </w:r>
+      <w:proofErr w:type="spellEnd"/>
+      <w:r>
+        <w:rPr>
+          <w:lang w:val="fr-FR"/>
+        </w:rPr>
+        <w:t xml:space="preserve"> </w:t>
+      </w:r>
+      <w:proofErr w:type="spellStart"/>
+      <w:r>
+        <w:rPr>
+          <w:lang w:val="fr-FR"/>
+        </w:rPr>
+        <w:t>arimasen</w:t>
+      </w:r>
+      <w:proofErr w:type="spellEnd"/>
+      <w:r>
+        <w:rPr>
+          <w:lang w:val="fr-FR"/>
+        </w:rPr>
+        <w:t>.</w:t>
+      </w:r>
+    </w:p>
+    <w:p>
+      <w:pPr>
+        <w:rPr>
+          <w:lang w:val="fr-FR"/>
+        </w:rPr>
+      </w:pPr>
+      <w:r>
+        <w:t>医者</w:t>
+      </w:r>
+      <w:r>
+        <w:rPr>
+          <w:lang w:val="fr-FR"/>
+        </w:rPr>
+        <w:t xml:space="preserve"> </w:t>
+      </w:r>
+      <w:proofErr w:type="spellStart"/>
+      <w:r>
+        <w:rPr>
+          <w:lang w:val="fr-FR"/>
+        </w:rPr>
+        <w:t>isha</w:t>
+      </w:r>
+      <w:proofErr w:type="spellEnd"/>
+      <w:r>
+        <w:rPr>
+          <w:lang w:val="fr-FR"/>
+        </w:rPr>
+        <w:t xml:space="preserve"> </w:t>
+      </w:r>
+      <w:proofErr w:type="spellStart"/>
+      <w:r>
+        <w:rPr>
+          <w:lang w:val="fr-FR"/>
+        </w:rPr>
+        <w:t>desu</w:t>
+      </w:r>
+      <w:proofErr w:type="spellEnd"/>
+    </w:p>
+    <w:p>
+      <w:pPr>
+        <w:rPr>
+          <w:lang w:val="pt-PT"/>
+        </w:rPr>
+      </w:pPr>
+      <w:r>
+        <w:rPr>
+          <w:lang w:val="pt-PT"/>
+        </w:rPr>
+        <w:t>Wan san est il ingenie</w:t>
+      </w:r>
+      <w:r>
+        <w:rPr>
+          <w:lang w:val="pt-PT"/>
+        </w:rPr>
+        <w:t xml:space="preserve">ur </w:t>
+      </w:r>
+    </w:p>
+    <w:p>
+      <w:pPr>
+        <w:rPr>
+          <w:lang w:val="pt-PT"/>
+        </w:rPr>
+      </w:pPr>
+      <w:r>
+        <w:rPr>
+          <w:lang w:val="pt-PT"/>
+        </w:rPr>
+        <w:t>Wan san n’est pas ingenieur</w:t>
+      </w:r>
+    </w:p>
+    <w:p>
+      <w:pPr>
+        <w:rPr>
+          <w:lang w:val="pt-PT"/>
+        </w:rPr>
+      </w:pPr>
+      <w:r>
+        <w:rPr>
+          <w:lang w:val="pt-PT"/>
+        </w:rPr>
+        <w:t xml:space="preserve">Il est </w:t>
+      </w:r>
+      <w:r>
+        <w:rPr>
+          <w:lang w:val="pt-PT"/>
+        </w:rPr>
+        <w:t>medecin</w:t>
+      </w:r>
+    </w:p>
+    <w:p>
+      <w:pPr>
+        <w:rPr>
+          <w:lang w:val="fr-FR"/>
+        </w:rPr>
+      </w:pPr>
+    </w:p>
+    <w:p>
+      <w:pPr>
+        <w:rPr>
+          <w:lang w:val="fr-FR"/>
+        </w:rPr>
+      </w:pPr>
+      <w:r>
+        <w:rPr>
+          <w:lang w:val="fr-FR"/>
+        </w:rPr>
+        <w:t xml:space="preserve">4 </w:t>
+      </w:r>
+      <w:r>
+        <w:t>あの</w:t>
+      </w:r>
+      <w:r>
+        <w:t xml:space="preserve"> </w:t>
+      </w:r>
+      <w:r>
+        <w:t>方</w:t>
+      </w:r>
+      <w:r>
+        <w:t xml:space="preserve"> </w:t>
+      </w:r>
+      <w:r>
+        <w:t>は</w:t>
+      </w:r>
+      <w:r>
+        <w:t xml:space="preserve"> </w:t>
+      </w:r>
+      <w:r>
+        <w:t>どなた</w:t>
+      </w:r>
+      <w:r>
+        <w:t>で</w:t>
+      </w:r>
+      <w:r>
+        <w:rPr>
+          <w:lang w:val="pt-PT"/>
+        </w:rPr>
+        <w:t xml:space="preserve"> </w:t>
+      </w:r>
+      <w:r>
+        <w:t>すか</w:t>
+      </w:r>
+    </w:p>
+    <w:p>
+      <w:pPr>
+        <w:rPr>
+          <w:lang w:val="fr-FR"/>
+        </w:rPr>
+      </w:pPr>
+      <w:r>
+        <w:t xml:space="preserve">… </w:t>
+      </w:r>
+      <w:r>
+        <w:t>ワ</w:t>
+      </w:r>
+      <w:r>
+        <w:t xml:space="preserve"> </w:t>
+      </w:r>
+      <w:r>
+        <w:t>ッ</w:t>
+      </w:r>
+      <w:r>
+        <w:t xml:space="preserve"> </w:t>
+      </w:r>
+      <w:r>
+        <w:t>ト</w:t>
+      </w:r>
+      <w:r>
+        <w:t xml:space="preserve"> </w:t>
+      </w:r>
+      <w:r>
+        <w:t>さ</w:t>
+      </w:r>
+      <w:r>
+        <w:t xml:space="preserve"> </w:t>
+      </w:r>
+      <w:r>
+        <w:t>ん</w:t>
+      </w:r>
+      <w:r>
+        <w:t xml:space="preserve"> </w:t>
+      </w:r>
+      <w:r>
+        <w:t>で</w:t>
+      </w:r>
+      <w:r>
+        <w:t xml:space="preserve"> </w:t>
+      </w:r>
+      <w:r>
+        <w:t>す</w:t>
+      </w:r>
+      <w:r>
+        <w:rPr>
+          <w:lang w:val="fr-FR"/>
+        </w:rPr>
+        <w:t xml:space="preserve">. </w:t>
+      </w:r>
+      <w:r>
+        <w:t>さく</w:t>
+      </w:r>
+      <w:r>
+        <w:t xml:space="preserve"> </w:t>
+      </w:r>
+      <w:r>
+        <w:t>ら</w:t>
+      </w:r>
+      <w:r>
+        <w:t xml:space="preserve"> </w:t>
+      </w:r>
+      <w:r>
+        <w:t>大</w:t>
+      </w:r>
+      <w:r>
+        <w:t xml:space="preserve"> </w:t>
+      </w:r>
+      <w:r>
+        <w:t>学</w:t>
+      </w:r>
+      <w:r>
+        <w:t xml:space="preserve"> </w:t>
+      </w:r>
+      <w:r>
+        <w:t>の</w:t>
+      </w:r>
+      <w:r>
+        <w:t xml:space="preserve"> </w:t>
+      </w:r>
+      <w:r>
+        <w:t>先生</w:t>
+      </w:r>
+    </w:p>
+    <w:p>
+      <w:pPr>
+        <w:rPr>
+          <w:lang w:val="pt-PT"/>
+        </w:rPr>
+      </w:pPr>
+      <w:r>
+        <w:rPr>
+          <w:lang w:val="pt-PT"/>
+        </w:rPr>
+        <w:t xml:space="preserve">Ano (la bas) </w:t>
+      </w:r>
+      <w:r>
+        <w:rPr>
+          <w:lang w:val="pt-PT"/>
+        </w:rPr>
+        <w:t xml:space="preserve">kata </w:t>
+      </w:r>
+      <w:r>
+        <w:rPr>
+          <w:lang w:val="pt-PT"/>
+        </w:rPr>
+        <w:t xml:space="preserve">há </w:t>
+      </w:r>
+      <w:r>
+        <w:rPr>
+          <w:lang w:val="pt-PT"/>
+        </w:rPr>
+        <w:t xml:space="preserve">donata </w:t>
+      </w:r>
+      <w:r>
+        <w:rPr>
+          <w:lang w:val="pt-PT"/>
+        </w:rPr>
+        <w:t>desu ka</w:t>
+      </w:r>
+    </w:p>
+    <w:p>
+      <w:pPr>
+        <w:rPr>
+          <w:lang w:val="es-ES"/>
+        </w:rPr>
+      </w:pPr>
+      <w:proofErr w:type="spellStart"/>
+      <w:r>
+        <w:rPr>
+          <w:lang w:val="es-ES"/>
+        </w:rPr>
+        <w:t>Watto</w:t>
+      </w:r>
+      <w:proofErr w:type="spellEnd"/>
+      <w:r>
+        <w:rPr>
+          <w:lang w:val="es-ES"/>
+        </w:rPr>
+        <w:t xml:space="preserve">-san </w:t>
+      </w:r>
+      <w:proofErr w:type="spellStart"/>
+      <w:r>
+        <w:rPr>
+          <w:lang w:val="es-ES"/>
+        </w:rPr>
+        <w:t>desu</w:t>
+      </w:r>
+      <w:proofErr w:type="spellEnd"/>
+      <w:r>
+        <w:rPr>
+          <w:lang w:val="es-ES"/>
+        </w:rPr>
+        <w:t>. Sakura-</w:t>
+      </w:r>
+      <w:proofErr w:type="spellStart"/>
+      <w:r>
+        <w:rPr>
+          <w:lang w:val="es-ES"/>
+        </w:rPr>
+        <w:t>daigaku</w:t>
+      </w:r>
+      <w:proofErr w:type="spellEnd"/>
+      <w:r>
+        <w:rPr>
+          <w:lang w:val="es-ES"/>
+        </w:rPr>
+        <w:t xml:space="preserve"> no </w:t>
+      </w:r>
+      <w:proofErr w:type="spellStart"/>
+      <w:r>
+        <w:rPr>
+          <w:lang w:val="es-ES"/>
+        </w:rPr>
+        <w:t>sensei</w:t>
+      </w:r>
+      <w:proofErr w:type="spellEnd"/>
+      <w:r>
+        <w:rPr>
+          <w:lang w:val="es-ES"/>
+        </w:rPr>
+        <w:t xml:space="preserve"> </w:t>
+      </w:r>
+      <w:proofErr w:type="spellStart"/>
+      <w:r>
+        <w:rPr>
+          <w:lang w:val="es-ES"/>
+        </w:rPr>
+        <w:t>desu</w:t>
+      </w:r>
+      <w:proofErr w:type="spellEnd"/>
+      <w:r>
+        <w:rPr>
+          <w:lang w:val="es-ES"/>
+        </w:rPr>
+        <w:t>.</w:t>
+      </w:r>
+    </w:p>
+    <w:p>
+      <w:pPr>
+        <w:rPr>
+          <w:lang w:val="pt-PT"/>
+        </w:rPr>
+      </w:pPr>
+      <w:r>
+        <w:rPr>
+          <w:lang w:val="pt-PT"/>
+        </w:rPr>
+        <w:t xml:space="preserve">Note : </w:t>
+      </w:r>
+      <w:r>
+        <w:rPr>
+          <w:lang w:val="pt-PT"/>
+        </w:rPr>
+        <w:t>Dare desu ka</w:t>
+      </w:r>
+      <w:r>
+        <w:rPr>
+          <w:lang w:val="pt-PT"/>
+        </w:rPr>
+        <w:tab/>
+      </w:r>
+    </w:p>
+    <w:p>
+      <w:pPr>
+        <w:rPr>
+          <w:lang w:val="fr-FR"/>
+        </w:rPr>
+      </w:pPr>
+      <w:r>
+        <w:rPr>
           <w:lang w:val="de-DE"/>
         </w:rPr>
-      </w:pPr>
+        <w:t>Wan-</w:t>
+      </w:r>
       <w:proofErr w:type="spellStart"/>
       <w:r>
         <w:rPr>
           <w:lang w:val="de-DE"/>
         </w:rPr>
+        <w:t>san</w:t>
+      </w:r>
+      <w:proofErr w:type="spellEnd"/>
+      <w:r>
+        <w:rPr>
+          <w:lang w:val="de-DE"/>
+        </w:rPr>
+        <w:t xml:space="preserve"> </w:t>
+      </w:r>
+      <w:proofErr w:type="spellStart"/>
+      <w:r>
+        <w:rPr>
+          <w:lang w:val="de-DE"/>
+        </w:rPr>
+        <w:t>wa</w:t>
+      </w:r>
+      <w:proofErr w:type="spellEnd"/>
+      <w:r>
+        <w:rPr>
+          <w:lang w:val="de-DE"/>
+        </w:rPr>
+        <w:t xml:space="preserve"> </w:t>
+      </w:r>
+      <w:proofErr w:type="spellStart"/>
+      <w:r>
+        <w:rPr>
+          <w:lang w:val="de-DE"/>
+        </w:rPr>
+        <w:t>ginkoin</w:t>
+      </w:r>
+      <w:proofErr w:type="spellEnd"/>
+      <w:r>
+        <w:rPr>
+          <w:lang w:val="de-DE"/>
+        </w:rPr>
+        <w:t xml:space="preserve"> </w:t>
+      </w:r>
+      <w:proofErr w:type="spellStart"/>
+      <w:r>
+        <w:rPr>
+          <w:lang w:val="de-DE"/>
+        </w:rPr>
+        <w:t>desu</w:t>
+      </w:r>
+      <w:proofErr w:type="spellEnd"/>
+      <w:r>
+        <w:rPr>
+          <w:lang w:val="de-DE"/>
+        </w:rPr>
+        <w:t xml:space="preserve"> </w:t>
+      </w:r>
+      <w:proofErr w:type="spellStart"/>
+      <w:r>
+        <w:rPr>
+          <w:lang w:val="de-DE"/>
+        </w:rPr>
+        <w:t>ka</w:t>
+      </w:r>
+      <w:proofErr w:type="spellEnd"/>
+      <w:r>
+        <w:rPr>
+          <w:lang w:val="de-DE"/>
+        </w:rPr>
+        <w:t xml:space="preserve">. </w:t>
+      </w:r>
+      <w:proofErr w:type="spellStart"/>
+      <w:r>
+        <w:rPr>
+          <w:lang w:val="de-DE"/>
+        </w:rPr>
+        <w:t>re</w:t>
+      </w:r>
+      <w:proofErr w:type="spellEnd"/>
+      <w:r>
+        <w:rPr>
+          <w:lang w:val="de-DE"/>
+        </w:rPr>
+        <w:t xml:space="preserve"> </w:t>
+      </w:r>
+      <w:proofErr w:type="spellStart"/>
+      <w:r>
+        <w:rPr>
+          <w:lang w:val="de-DE"/>
+        </w:rPr>
         <w:t>lie</w:t>
       </w:r>
       <w:proofErr w:type="spellEnd"/>
@@ -2235,28 +2722,22 @@
       <w:proofErr w:type="spellStart"/>
       <w:r>
         <w:rPr>
-          <w:lang w:val="it-IT"/>
-        </w:rPr>
-        <w:t>enginia</w:t>
-      </w:r>
-      <w:proofErr w:type="spellEnd"/>
-      <w:r>
-        <w:rPr>
-          <w:lang w:val="it-IT"/>
-        </w:rPr>
-        <w:t xml:space="preserve"> </w:t>
-      </w:r>
-      <w:r>
-        <w:rPr>
           <w:lang w:val="de-DE"/>
         </w:rPr>
-        <w:t xml:space="preserve">ja </w:t>
-      </w:r>
-      <w:proofErr w:type="spellStart"/>
+        <w:t>ginkoin</w:t>
+      </w:r>
+      <w:proofErr w:type="spellEnd"/>
       <w:r>
         <w:rPr>
           <w:lang w:val="de-DE"/>
         </w:rPr>
+        <w:t xml:space="preserve"> ja </w:t>
+      </w:r>
+      <w:proofErr w:type="spellStart"/>
+      <w:r>
+        <w:rPr>
+          <w:lang w:val="de-DE"/>
+        </w:rPr>
         <w:t>arimasen</w:t>
       </w:r>
       <w:proofErr w:type="spellEnd"/>
@@ -2264,6 +2745,26 @@
         <w:rPr>
           <w:lang w:val="de-DE"/>
         </w:rPr>
+        <w:t xml:space="preserve">. </w:t>
+      </w:r>
+      <w:r>
+        <w:rPr>
+          <w:lang w:val="fr-FR"/>
+        </w:rPr>
+        <w:t xml:space="preserve">Isha </w:t>
+      </w:r>
+      <w:proofErr w:type="spellStart"/>
+      <w:r>
+        <w:rPr>
+          <w:lang w:val="fr-FR"/>
+        </w:rPr>
+        <w:t>desu</w:t>
+      </w:r>
+      <w:proofErr w:type="spellEnd"/>
+      <w:r>
+        <w:rPr>
+          <w:lang w:val="fr-FR"/>
+        </w:rPr>
         <w:t>.</w:t>
       </w:r>
     </w:p>
@@ -2274,34 +2775,62 @@
         </w:rPr>
       </w:pPr>
       <w:r>
-        <w:t>医者</w:t>
-      </w:r>
-      <w:r>
-        <w:rPr>
-          <w:lang w:val="fr-FR"/>
-        </w:rPr>
-        <w:t xml:space="preserve"> </w:t>
-      </w:r>
-      <w:proofErr w:type="spellStart"/>
-      <w:r>
-        <w:rPr>
-          <w:lang w:val="fr-FR"/>
-        </w:rPr>
-        <w:t>isha</w:t>
-      </w:r>
-      <w:proofErr w:type="spellEnd"/>
-      <w:r>
-        <w:rPr>
-          <w:lang w:val="fr-FR"/>
-        </w:rPr>
-        <w:t xml:space="preserve"> </w:t>
-      </w:r>
-      <w:proofErr w:type="spellStart"/>
-      <w:r>
-        <w:rPr>
-          <w:lang w:val="fr-FR"/>
-        </w:rPr>
-        <w:t>desu</w:t>
+        <w:rPr>
+          <w:lang w:val="fr-FR"/>
+        </w:rPr>
+        <w:t xml:space="preserve">Qui est la bas </w:t>
+      </w:r>
+    </w:p>
+    <w:p>
+      <w:pPr>
+        <w:rPr>
+          <w:lang w:val="fr-FR"/>
+        </w:rPr>
+      </w:pPr>
+      <w:r>
+        <w:rPr>
+          <w:lang w:val="fr-FR"/>
+        </w:rPr>
+        <w:t xml:space="preserve">C’est </w:t>
+      </w:r>
+      <w:proofErr w:type="spellStart"/>
+      <w:r>
+        <w:rPr>
+          <w:lang w:val="fr-FR"/>
+        </w:rPr>
+        <w:t>watto</w:t>
+      </w:r>
+      <w:proofErr w:type="spellEnd"/>
+      <w:r>
+        <w:rPr>
+          <w:lang w:val="fr-FR"/>
+        </w:rPr>
+        <w:t xml:space="preserve"> san il est professe</w:t>
+      </w:r>
+      <w:r>
+        <w:rPr>
+          <w:lang w:val="fr-FR"/>
+        </w:rPr>
+        <w:t>ur à l’unive</w:t>
+      </w:r>
+      <w:r>
+        <w:rPr>
+          <w:lang w:val="fr-FR"/>
+        </w:rPr>
+        <w:t>r</w:t>
+      </w:r>
+      <w:r>
+        <w:rPr>
+          <w:lang w:val="fr-FR"/>
+        </w:rPr>
+        <w:t xml:space="preserve">sité </w:t>
+      </w:r>
+      <w:proofErr w:type="spellStart"/>
+      <w:r>
+        <w:rPr>
+          <w:lang w:val="fr-FR"/>
+        </w:rPr>
+        <w:t>sakara</w:t>
       </w:r>
       <w:proofErr w:type="spellEnd"/>
     </w:p>
@@ -2315,612 +2844,14 @@
         <w:rPr>
           <w:lang w:val="pt-PT"/>
         </w:rPr>
-        <w:t>Wan san est il ingenie</w:t>
-      </w:r>
-      <w:r>
+        <w:t>Note : Kata = hito mais plus poli</w:t>
+      </w:r>
+    </w:p>
+    <w:p>
+      <w:pPr>
         <w:rPr>
           <w:lang w:val="pt-PT"/>
         </w:rPr>
-        <w:t xml:space="preserve">ur </w:t>
-      </w:r>
-    </w:p>
-    <w:p>
-      <w:pPr>
-        <w:rPr>
-          <w:lang w:val="pt-PT"/>
-        </w:rPr>
-      </w:pPr>
-      <w:r>
-        <w:rPr>
-          <w:lang w:val="pt-PT"/>
-        </w:rPr>
-        <w:t>Wan san n’est pas ingenieur</w:t>
-      </w:r>
-    </w:p>
-    <w:p>
-      <w:pPr>
-        <w:rPr>
-          <w:lang w:val="pt-PT"/>
-        </w:rPr>
-      </w:pPr>
-      <w:r>
-        <w:rPr>
-          <w:lang w:val="pt-PT"/>
-        </w:rPr>
-        <w:t xml:space="preserve">Il est </w:t>
-      </w:r>
-      <w:r>
-        <w:rPr>
-          <w:lang w:val="pt-PT"/>
-        </w:rPr>
-        <w:t>medecin</w:t>
-      </w:r>
-    </w:p>
-    <w:p>
-      <w:pPr>
-        <w:rPr>
-          <w:lang w:val="fr-FR"/>
-        </w:rPr>
-      </w:pPr>
-    </w:p>
-    <w:p>
-      <w:pPr>
-        <w:rPr>
-          <w:lang w:val="fr-FR"/>
-        </w:rPr>
-      </w:pPr>
-      <w:r>
-        <w:rPr>
-          <w:lang w:val="fr-FR"/>
-        </w:rPr>
-        <w:t xml:space="preserve">4 </w:t>
-      </w:r>
-      <w:r>
-        <w:t>あの</w:t>
-      </w:r>
-      <w:r>
-        <w:t xml:space="preserve"> </w:t>
-      </w:r>
-      <w:r>
-        <w:t>方</w:t>
-      </w:r>
-      <w:r>
-        <w:t xml:space="preserve"> </w:t>
-      </w:r>
-      <w:r>
-        <w:t>は</w:t>
-      </w:r>
-      <w:r>
-        <w:t xml:space="preserve"> </w:t>
-      </w:r>
-      <w:r>
-        <w:t>どなた</w:t>
-      </w:r>
-      <w:r>
-        <w:t>で</w:t>
-      </w:r>
-      <w:r>
-        <w:rPr>
-          <w:lang w:val="pt-PT"/>
-        </w:rPr>
-        <w:t xml:space="preserve"> </w:t>
-      </w:r>
-      <w:r>
-        <w:t>すか</w:t>
-      </w:r>
-    </w:p>
-    <w:p>
-      <w:pPr>
-        <w:rPr>
-          <w:lang w:val="fr-FR"/>
-        </w:rPr>
-      </w:pPr>
-      <w:r>
-        <w:t xml:space="preserve">… </w:t>
-      </w:r>
-      <w:r>
-        <w:t>ワ</w:t>
-      </w:r>
-      <w:r>
-        <w:t xml:space="preserve"> </w:t>
-      </w:r>
-      <w:r>
-        <w:t>ッ</w:t>
-      </w:r>
-      <w:r>
-        <w:t xml:space="preserve"> </w:t>
-      </w:r>
-      <w:r>
-        <w:t>ト</w:t>
-      </w:r>
-      <w:r>
-        <w:t xml:space="preserve"> </w:t>
-      </w:r>
-      <w:r>
-        <w:t>さ</w:t>
-      </w:r>
-      <w:r>
-        <w:t xml:space="preserve"> </w:t>
-      </w:r>
-      <w:r>
-        <w:t>ん</w:t>
-      </w:r>
-      <w:r>
-        <w:t xml:space="preserve"> </w:t>
-      </w:r>
-      <w:r>
-        <w:t>で</w:t>
-      </w:r>
-      <w:r>
-        <w:t xml:space="preserve"> </w:t>
-      </w:r>
-      <w:r>
-        <w:t>す</w:t>
-      </w:r>
-      <w:r>
-        <w:rPr>
-          <w:lang w:val="fr-FR"/>
-        </w:rPr>
-        <w:t xml:space="preserve">. </w:t>
-      </w:r>
-      <w:r>
-        <w:t>さく</w:t>
-      </w:r>
-      <w:r>
-        <w:t xml:space="preserve"> </w:t>
-      </w:r>
-      <w:r>
-        <w:t>ら</w:t>
-      </w:r>
-      <w:r>
-        <w:t xml:space="preserve"> </w:t>
-      </w:r>
-      <w:r>
-        <w:t>大</w:t>
-      </w:r>
-      <w:r>
-        <w:t xml:space="preserve"> </w:t>
-      </w:r>
-      <w:r>
-        <w:t>学</w:t>
-      </w:r>
-      <w:r>
-        <w:t xml:space="preserve"> </w:t>
-      </w:r>
-      <w:r>
-        <w:t>の</w:t>
-      </w:r>
-      <w:r>
-        <w:t xml:space="preserve"> </w:t>
-      </w:r>
-      <w:r>
-        <w:t>先生</w:t>
-      </w:r>
-    </w:p>
-    <w:p>
-      <w:pPr>
-        <w:rPr>
-          <w:lang w:val="pt-PT"/>
-        </w:rPr>
-      </w:pPr>
-      <w:r>
-        <w:rPr>
-          <w:lang w:val="pt-PT"/>
-        </w:rPr>
-        <w:t xml:space="preserve">Ano (la bas) </w:t>
-      </w:r>
-      <w:r>
-        <w:rPr>
-          <w:lang w:val="pt-PT"/>
-        </w:rPr>
-        <w:t xml:space="preserve">kata </w:t>
-      </w:r>
-      <w:r>
-        <w:rPr>
-          <w:lang w:val="pt-PT"/>
-        </w:rPr>
-        <w:t xml:space="preserve">há </w:t>
-      </w:r>
-      <w:r>
-        <w:rPr>
-          <w:lang w:val="pt-PT"/>
-        </w:rPr>
-        <w:t xml:space="preserve">donata </w:t>
-      </w:r>
-      <w:r>
-        <w:rPr>
-          <w:lang w:val="pt-PT"/>
-        </w:rPr>
-        <w:t>desu ka</w:t>
-      </w:r>
-    </w:p>
-    <w:p>
-      <w:pPr>
-        <w:rPr>
-          <w:lang w:val="es-ES"/>
-        </w:rPr>
-      </w:pPr>
-      <w:proofErr w:type="spellStart"/>
-      <w:r>
-        <w:rPr>
-          <w:lang w:val="es-ES"/>
-        </w:rPr>
-        <w:t>Watto</w:t>
-      </w:r>
-      <w:proofErr w:type="spellEnd"/>
-      <w:r>
-        <w:rPr>
-          <w:lang w:val="es-ES"/>
-        </w:rPr>
-        <w:t xml:space="preserve">-san </w:t>
-      </w:r>
-      <w:proofErr w:type="spellStart"/>
-      <w:r>
-        <w:rPr>
-          <w:lang w:val="es-ES"/>
-        </w:rPr>
-        <w:t>desu</w:t>
-      </w:r>
-      <w:proofErr w:type="spellEnd"/>
-      <w:r>
-        <w:rPr>
-          <w:lang w:val="es-ES"/>
-        </w:rPr>
-        <w:t>. Sakura-</w:t>
-      </w:r>
-      <w:proofErr w:type="spellStart"/>
-      <w:r>
-        <w:rPr>
-          <w:lang w:val="es-ES"/>
-        </w:rPr>
-        <w:t>daigaku</w:t>
-      </w:r>
-      <w:proofErr w:type="spellEnd"/>
-      <w:r>
-        <w:rPr>
-          <w:lang w:val="es-ES"/>
-        </w:rPr>
-        <w:t xml:space="preserve"> no </w:t>
-      </w:r>
-      <w:proofErr w:type="spellStart"/>
-      <w:r>
-        <w:rPr>
-          <w:lang w:val="es-ES"/>
-        </w:rPr>
-        <w:t>sensei</w:t>
-      </w:r>
-      <w:proofErr w:type="spellEnd"/>
-      <w:r>
-        <w:rPr>
-          <w:lang w:val="es-ES"/>
-        </w:rPr>
-        <w:t xml:space="preserve"> </w:t>
-      </w:r>
-      <w:proofErr w:type="spellStart"/>
-      <w:r>
-        <w:rPr>
-          <w:lang w:val="es-ES"/>
-        </w:rPr>
-        <w:t>desu</w:t>
-      </w:r>
-      <w:proofErr w:type="spellEnd"/>
-      <w:r>
-        <w:rPr>
-          <w:lang w:val="es-ES"/>
-        </w:rPr>
-        <w:t>.</w:t>
-      </w:r>
-    </w:p>
-    <w:p>
-      <w:pPr>
-        <w:rPr>
-          <w:lang w:val="pt-PT"/>
-        </w:rPr>
-      </w:pPr>
-      <w:r>
-        <w:rPr>
-          <w:lang w:val="pt-PT"/>
-        </w:rPr>
-        <w:t xml:space="preserve">Note : </w:t>
-      </w:r>
-      <w:r>
-        <w:rPr>
-          <w:lang w:val="pt-PT"/>
-        </w:rPr>
-        <w:t>Dare desu ka</w:t>
-      </w:r>
-      <w:r>
-        <w:rPr>
-          <w:lang w:val="pt-PT"/>
-        </w:rPr>
-        <w:tab/>
-      </w:r>
-    </w:p>
-    <w:p>
-      <w:pPr>
-        <w:rPr>
-          <w:lang w:val="fr-FR"/>
-        </w:rPr>
-      </w:pPr>
-      <w:r>
-        <w:rPr>
-          <w:lang w:val="de-DE"/>
-        </w:rPr>
-        <w:t>Wan-</w:t>
-      </w:r>
-      <w:proofErr w:type="spellStart"/>
-      <w:r>
-        <w:rPr>
-          <w:lang w:val="de-DE"/>
-        </w:rPr>
-        <w:t>san</w:t>
-      </w:r>
-      <w:proofErr w:type="spellEnd"/>
-      <w:r>
-        <w:rPr>
-          <w:lang w:val="de-DE"/>
-        </w:rPr>
-        <w:t xml:space="preserve"> </w:t>
-      </w:r>
-      <w:proofErr w:type="spellStart"/>
-      <w:r>
-        <w:rPr>
-          <w:lang w:val="de-DE"/>
-        </w:rPr>
-        <w:t>wa</w:t>
-      </w:r>
-      <w:proofErr w:type="spellEnd"/>
-      <w:r>
-        <w:rPr>
-          <w:lang w:val="de-DE"/>
-        </w:rPr>
-        <w:t xml:space="preserve"> </w:t>
-      </w:r>
-      <w:proofErr w:type="spellStart"/>
-      <w:r>
-        <w:rPr>
-          <w:lang w:val="de-DE"/>
-        </w:rPr>
-        <w:t>ginkoin</w:t>
-      </w:r>
-      <w:proofErr w:type="spellEnd"/>
-      <w:r>
-        <w:rPr>
-          <w:lang w:val="de-DE"/>
-        </w:rPr>
-        <w:t xml:space="preserve"> </w:t>
-      </w:r>
-      <w:proofErr w:type="spellStart"/>
-      <w:r>
-        <w:rPr>
-          <w:lang w:val="de-DE"/>
-        </w:rPr>
-        <w:t>desu</w:t>
-      </w:r>
-      <w:proofErr w:type="spellEnd"/>
-      <w:r>
-        <w:rPr>
-          <w:lang w:val="de-DE"/>
-        </w:rPr>
-        <w:t xml:space="preserve"> </w:t>
-      </w:r>
-      <w:proofErr w:type="spellStart"/>
-      <w:r>
-        <w:rPr>
-          <w:lang w:val="de-DE"/>
-        </w:rPr>
-        <w:t>ka</w:t>
-      </w:r>
-      <w:proofErr w:type="spellEnd"/>
-      <w:r>
-        <w:rPr>
-          <w:lang w:val="de-DE"/>
-        </w:rPr>
-        <w:t xml:space="preserve">. </w:t>
-      </w:r>
-      <w:proofErr w:type="spellStart"/>
-      <w:r>
-        <w:rPr>
-          <w:lang w:val="de-DE"/>
-        </w:rPr>
-        <w:t>re</w:t>
-      </w:r>
-      <w:proofErr w:type="spellEnd"/>
-      <w:r>
-        <w:rPr>
-          <w:lang w:val="de-DE"/>
-        </w:rPr>
-        <w:t xml:space="preserve"> </w:t>
-      </w:r>
-      <w:proofErr w:type="spellStart"/>
-      <w:r>
-        <w:rPr>
-          <w:lang w:val="de-DE"/>
-        </w:rPr>
-        <w:t>lie</w:t>
-      </w:r>
-      <w:proofErr w:type="spellEnd"/>
-      <w:r>
-        <w:rPr>
-          <w:lang w:val="de-DE"/>
-        </w:rPr>
-        <w:t>, [Wan-</w:t>
-      </w:r>
-      <w:proofErr w:type="spellStart"/>
-      <w:r>
-        <w:rPr>
-          <w:lang w:val="de-DE"/>
-        </w:rPr>
-        <w:t>san</w:t>
-      </w:r>
-      <w:proofErr w:type="spellEnd"/>
-      <w:r>
-        <w:rPr>
-          <w:lang w:val="de-DE"/>
-        </w:rPr>
-        <w:t xml:space="preserve"> </w:t>
-      </w:r>
-      <w:proofErr w:type="spellStart"/>
-      <w:r>
-        <w:rPr>
-          <w:lang w:val="de-DE"/>
-        </w:rPr>
-        <w:t>wa</w:t>
-      </w:r>
-      <w:proofErr w:type="spellEnd"/>
-      <w:r>
-        <w:rPr>
-          <w:lang w:val="de-DE"/>
-        </w:rPr>
-        <w:t xml:space="preserve">] </w:t>
-      </w:r>
-      <w:proofErr w:type="spellStart"/>
-      <w:r>
-        <w:rPr>
-          <w:lang w:val="de-DE"/>
-        </w:rPr>
-        <w:t>ginkoin</w:t>
-      </w:r>
-      <w:proofErr w:type="spellEnd"/>
-      <w:r>
-        <w:rPr>
-          <w:lang w:val="de-DE"/>
-        </w:rPr>
-        <w:t xml:space="preserve"> ja </w:t>
-      </w:r>
-      <w:proofErr w:type="spellStart"/>
-      <w:r>
-        <w:rPr>
-          <w:lang w:val="de-DE"/>
-        </w:rPr>
-        <w:t>arimasen</w:t>
-      </w:r>
-      <w:proofErr w:type="spellEnd"/>
-      <w:r>
-        <w:rPr>
-          <w:lang w:val="de-DE"/>
-        </w:rPr>
-        <w:t xml:space="preserve">. </w:t>
-      </w:r>
-      <w:r>
-        <w:rPr>
-          <w:lang w:val="fr-FR"/>
-        </w:rPr>
-        <w:t xml:space="preserve">Isha </w:t>
-      </w:r>
-      <w:proofErr w:type="spellStart"/>
-      <w:r>
-        <w:rPr>
-          <w:lang w:val="fr-FR"/>
-        </w:rPr>
-        <w:t>desu</w:t>
-      </w:r>
-      <w:proofErr w:type="spellEnd"/>
-      <w:r>
-        <w:rPr>
-          <w:lang w:val="fr-FR"/>
-        </w:rPr>
-        <w:t>.</w:t>
-      </w:r>
-    </w:p>
-    <w:p>
-      <w:pPr>
-        <w:rPr>
-          <w:lang w:val="fr-FR"/>
-        </w:rPr>
-      </w:pPr>
-      <w:r>
-        <w:rPr>
-          <w:lang w:val="fr-FR"/>
-        </w:rPr>
-        <w:t xml:space="preserve">Qui est </w:t>
-      </w:r>
-      <w:proofErr w:type="gramStart"/>
-      <w:r>
-        <w:rPr>
-          <w:lang w:val="fr-FR"/>
-        </w:rPr>
-        <w:t>la bas</w:t>
-      </w:r>
-      <w:proofErr w:type="gramEnd"/>
-      <w:r>
-        <w:rPr>
-          <w:lang w:val="fr-FR"/>
-        </w:rPr>
-        <w:t xml:space="preserve"> </w:t>
-      </w:r>
-    </w:p>
-    <w:p>
-      <w:pPr>
-        <w:rPr>
-          <w:lang w:val="fr-FR"/>
-        </w:rPr>
-      </w:pPr>
-      <w:r>
-        <w:rPr>
-          <w:lang w:val="fr-FR"/>
-        </w:rPr>
-        <w:t xml:space="preserve">C’est </w:t>
-      </w:r>
-      <w:proofErr w:type="spellStart"/>
-      <w:r>
-        <w:rPr>
-          <w:lang w:val="fr-FR"/>
-        </w:rPr>
-        <w:t>watto</w:t>
-      </w:r>
-      <w:proofErr w:type="spellEnd"/>
-      <w:r>
-        <w:rPr>
-          <w:lang w:val="fr-FR"/>
-        </w:rPr>
-        <w:t xml:space="preserve"> san il est professe</w:t>
-      </w:r>
-      <w:r>
-        <w:rPr>
-          <w:lang w:val="fr-FR"/>
-        </w:rPr>
-        <w:t>ur à l’unive</w:t>
-      </w:r>
-      <w:r>
-        <w:rPr>
-          <w:lang w:val="fr-FR"/>
-        </w:rPr>
-        <w:t>r</w:t>
-      </w:r>
-      <w:r>
-        <w:rPr>
-          <w:lang w:val="fr-FR"/>
-        </w:rPr>
-        <w:t xml:space="preserve">sité </w:t>
-      </w:r>
-      <w:proofErr w:type="spellStart"/>
-      <w:r>
-        <w:rPr>
-          <w:lang w:val="fr-FR"/>
-        </w:rPr>
-        <w:t>sakara</w:t>
-      </w:r>
-      <w:proofErr w:type="spellEnd"/>
-    </w:p>
-    <w:p>
-      <w:pPr>
-        <w:rPr>
-          <w:lang w:val="pt-PT"/>
-        </w:rPr>
-      </w:pPr>
-      <w:r>
-        <w:rPr>
-          <w:lang w:val="pt-PT"/>
-        </w:rPr>
-        <w:t>Note : Kata = hito mais plus poli</w:t>
-      </w:r>
-    </w:p>
-    <w:p>
-      <w:pPr>
-        <w:rPr>
-          <w:lang w:val="pt-PT"/>
-        </w:rPr>
       </w:pPr>
       <w:r>
         <w:rPr>
@@ -2935,7 +2866,6 @@
         <w:t xml:space="preserve">Petit </w:t>
       </w:r>
       <w:proofErr w:type="spellStart"/>
-      <w:proofErr w:type="gramStart"/>
       <w:r>
         <w:rPr>
           <w:lang w:val="fr-FR"/>
@@ -2947,14 +2877,7 @@
         <w:rPr>
           <w:lang w:val="fr-FR"/>
         </w:rPr>
-        <w:t xml:space="preserve">  pour</w:t>
-      </w:r>
-      <w:proofErr w:type="gramEnd"/>
-      <w:r>
-        <w:rPr>
-          <w:lang w:val="fr-FR"/>
-        </w:rPr>
-        <w:t xml:space="preserve"> doubler la consonne qui suit </w:t>
+        <w:t xml:space="preserve">  pour doubler la consonne qui suit </w:t>
       </w:r>
     </w:p>
     <w:p>
@@ -4474,6 +4397,11 @@
       </w:r>
     </w:p>
     <w:p>
+      <w:pPr>
+        <w:rPr>
+          <w:lang w:val="fr-FR"/>
+        </w:rPr>
+      </w:pPr>
       <w:r>
         <w:t>か</w:t>
       </w:r>
@@ -4501,26 +4429,44 @@
       </w:pPr>
       <w:proofErr w:type="spellStart"/>
       <w:r>
+        <w:rPr>
+          <w:lang w:val="fr-FR"/>
+        </w:rPr>
         <w:t>Watashi</w:t>
       </w:r>
       <w:proofErr w:type="spellEnd"/>
       <w:r>
-        <w:t xml:space="preserve"> </w:t>
-      </w:r>
-      <w:proofErr w:type="spellStart"/>
-      <w:r>
+        <w:rPr>
+          <w:lang w:val="fr-FR"/>
+        </w:rPr>
+        <w:t xml:space="preserve"> </w:t>
+      </w:r>
+      <w:proofErr w:type="spellStart"/>
+      <w:r>
+        <w:rPr>
+          <w:lang w:val="fr-FR"/>
+        </w:rPr>
         <w:t>wa</w:t>
       </w:r>
       <w:proofErr w:type="spellEnd"/>
       <w:r>
-        <w:t xml:space="preserve"> </w:t>
-      </w:r>
-      <w:proofErr w:type="spellStart"/>
-      <w:r>
+        <w:rPr>
+          <w:lang w:val="fr-FR"/>
+        </w:rPr>
+        <w:t xml:space="preserve"> </w:t>
+      </w:r>
+      <w:proofErr w:type="spellStart"/>
+      <w:r>
+        <w:rPr>
+          <w:lang w:val="fr-FR"/>
+        </w:rPr>
         <w:t>Maiku</w:t>
       </w:r>
       <w:proofErr w:type="spellEnd"/>
       <w:r>
+        <w:rPr>
+          <w:lang w:val="fr-FR"/>
+        </w:rPr>
         <w:t xml:space="preserve"> </w:t>
       </w:r>
       <w:proofErr w:type="spellStart"/>
@@ -4529,17 +4475,29 @@
       </w:r>
       <w:proofErr w:type="spellEnd"/>
       <w:r>
-        <w:t xml:space="preserve"> </w:t>
-      </w:r>
-      <w:proofErr w:type="spellStart"/>
-      <w:r>
+        <w:rPr>
+          <w:lang w:val="fr-FR"/>
+        </w:rPr>
+        <w:t xml:space="preserve"> </w:t>
+      </w:r>
+      <w:proofErr w:type="spellStart"/>
+      <w:r>
+        <w:rPr>
+          <w:lang w:val="fr-FR"/>
+        </w:rPr>
         <w:t>desu</w:t>
       </w:r>
       <w:proofErr w:type="spellEnd"/>
       <w:r>
+        <w:rPr>
+          <w:lang w:val="fr-FR"/>
+        </w:rPr>
         <w:t>.</w:t>
       </w:r>
       <w:r>
+        <w:rPr>
+          <w:lang w:val="fr-FR"/>
+        </w:rPr>
         <w:t xml:space="preserve"> </w:t>
       </w:r>
       <w:r>
@@ -4584,9 +4542,15 @@
       </w:pPr>
     </w:p>
     <w:p>
+      <w:pPr>
+        <w:rPr>
+          <w:lang w:val="fr-FR"/>
+        </w:rPr>
+      </w:pPr>
       <w:r>
         <w:rPr>
           <w:rFonts w:hint="eastAsia"/>
+          <w:lang w:val="fr-FR"/>
         </w:rPr>
         <w:t>２</w:t>
       </w:r>
@@ -4594,78 +4558,117 @@
         <w:t>わた</w:t>
       </w:r>
       <w:r>
+        <w:rPr>
+          <w:lang w:val="fr-FR"/>
+        </w:rPr>
         <w:t xml:space="preserve"> </w:t>
       </w:r>
       <w:r>
         <w:t>し</w:t>
       </w:r>
       <w:r>
+        <w:rPr>
+          <w:lang w:val="fr-FR"/>
+        </w:rPr>
         <w:t xml:space="preserve"> </w:t>
       </w:r>
       <w:r>
         <w:t>はカー</w:t>
       </w:r>
       <w:r>
+        <w:rPr>
+          <w:lang w:val="fr-FR"/>
+        </w:rPr>
         <w:t xml:space="preserve"> </w:t>
       </w:r>
       <w:r>
         <w:t>ル</w:t>
       </w:r>
       <w:r>
+        <w:rPr>
+          <w:lang w:val="fr-FR"/>
+        </w:rPr>
         <w:t xml:space="preserve"> </w:t>
       </w:r>
       <w:r>
         <w:t>・</w:t>
       </w:r>
       <w:r>
+        <w:rPr>
+          <w:lang w:val="fr-FR"/>
+        </w:rPr>
         <w:t xml:space="preserve"> </w:t>
       </w:r>
       <w:r>
         <w:t>シ</w:t>
       </w:r>
       <w:r>
+        <w:rPr>
+          <w:lang w:val="fr-FR"/>
+        </w:rPr>
         <w:t xml:space="preserve"> </w:t>
       </w:r>
       <w:r>
         <w:t>ュ</w:t>
       </w:r>
       <w:r>
+        <w:rPr>
+          <w:lang w:val="fr-FR"/>
+        </w:rPr>
         <w:t xml:space="preserve"> </w:t>
       </w:r>
       <w:r>
         <w:t>ミ</w:t>
       </w:r>
       <w:r>
+        <w:rPr>
+          <w:lang w:val="fr-FR"/>
+        </w:rPr>
         <w:t xml:space="preserve"> </w:t>
       </w:r>
       <w:r>
         <w:t>ッ</w:t>
       </w:r>
       <w:r>
+        <w:rPr>
+          <w:lang w:val="fr-FR"/>
+        </w:rPr>
         <w:t xml:space="preserve"> </w:t>
       </w:r>
       <w:r>
         <w:t>トじゃ</w:t>
       </w:r>
       <w:r>
+        <w:rPr>
+          <w:lang w:val="fr-FR"/>
+        </w:rPr>
         <w:t xml:space="preserve"> </w:t>
       </w:r>
       <w:r>
         <w:t>あり</w:t>
       </w:r>
       <w:r>
+        <w:rPr>
+          <w:lang w:val="fr-FR"/>
+        </w:rPr>
         <w:t xml:space="preserve"> </w:t>
       </w:r>
       <w:r>
         <w:t>ませ</w:t>
       </w:r>
       <w:r>
+        <w:rPr>
+          <w:lang w:val="fr-FR"/>
+        </w:rPr>
         <w:t xml:space="preserve"> </w:t>
       </w:r>
       <w:r>
         <w:t>ん</w:t>
       </w:r>
       <w:r>
+        <w:rPr>
+          <w:lang w:val="fr-FR"/>
+        </w:rPr>
         <w:t xml:space="preserve"> </w:t>
       </w:r>
       <w:r>
@@ -4682,12 +4685,18 @@
         <w:t>エン</w:t>
       </w:r>
       <w:r>
+        <w:rPr>
+          <w:lang w:val="fr-FR"/>
+        </w:rPr>
         <w:t xml:space="preserve"> </w:t>
       </w:r>
       <w:r>
         <w:t>ジニ</w:t>
       </w:r>
       <w:r>
+        <w:rPr>
+          <w:lang w:val="fr-FR"/>
+        </w:rPr>
         <w:t xml:space="preserve"> </w:t>
       </w:r>
       <w:r>
@@ -4798,7 +4807,6 @@
         </w:rPr>
       </w:pPr>
       <w:proofErr w:type="spellStart"/>
-      <w:proofErr w:type="gramStart"/>
       <w:r>
         <w:rPr>
           <w:lang w:val="fr-FR"/>
@@ -4806,12 +4814,17 @@
         <w:t>enjinia</w:t>
       </w:r>
       <w:proofErr w:type="spellEnd"/>
-      <w:proofErr w:type="gramEnd"/>
-    </w:p>
-    <w:p>
+    </w:p>
+    <w:p>
+      <w:pPr>
+        <w:rPr>
+          <w:lang w:val="fr-FR"/>
+        </w:rPr>
+      </w:pPr>
       <w:r>
         <w:rPr>
           <w:rFonts w:hint="eastAsia"/>
+          <w:lang w:val="fr-FR"/>
         </w:rPr>
         <w:t>3</w:t>
       </w:r>
@@ -4825,6 +4838,9 @@
         <w:t>あの</w:t>
       </w:r>
       <w:r>
+        <w:rPr>
+          <w:lang w:val="fr-FR"/>
+        </w:rPr>
         <w:t xml:space="preserve"> </w:t>
       </w:r>
       <w:r>
@@ -4933,1010 +4949,970 @@
         <w:rPr>
           <w:lang w:val="es-ES"/>
         </w:rPr>
-        <w:t xml:space="preserve"> Kimura-</w:t>
-      </w:r>
-      <w:proofErr w:type="gramStart"/>
+        <w:t xml:space="preserve"> Kimura-san</w:t>
+      </w:r>
       <w:r>
         <w:rPr>
           <w:lang w:val="es-ES"/>
         </w:rPr>
-        <w:t>san</w:t>
-      </w:r>
+        <w:t xml:space="preserve">  </w:t>
+      </w:r>
+      <w:proofErr w:type="spellStart"/>
       <w:r>
         <w:rPr>
           <w:lang w:val="es-ES"/>
         </w:rPr>
-        <w:t xml:space="preserve">  </w:t>
-      </w:r>
-      <w:proofErr w:type="spellStart"/>
+        <w:t>desu</w:t>
+      </w:r>
+      <w:proofErr w:type="spellEnd"/>
       <w:r>
         <w:rPr>
           <w:lang w:val="es-ES"/>
         </w:rPr>
+        <w:t xml:space="preserve"> </w:t>
+      </w:r>
+      <w:proofErr w:type="spellStart"/>
+      <w:r>
+        <w:rPr>
+          <w:lang w:val="es-ES"/>
+        </w:rPr>
+        <w:t>ka</w:t>
+      </w:r>
+      <w:proofErr w:type="spellEnd"/>
+      <w:r>
+        <w:rPr>
+          <w:lang w:val="es-ES"/>
+        </w:rPr>
+        <w:t>.</w:t>
+      </w:r>
+      <w:r>
+        <w:rPr>
+          <w:lang w:val="es-ES"/>
+        </w:rPr>
+        <w:t xml:space="preserve"> </w:t>
+      </w:r>
+      <w:r>
+        <w:rPr>
+          <w:lang w:val="fr-FR"/>
+        </w:rPr>
+        <w:t>Est-ce que c'est Kimura-san ?</w:t>
+      </w:r>
+    </w:p>
+    <w:p>
+      <w:pPr>
+        <w:rPr>
+          <w:lang w:val="es-ES"/>
+        </w:rPr>
+      </w:pPr>
+      <w:proofErr w:type="spellStart"/>
+      <w:r>
+        <w:rPr>
+          <w:lang w:val="es-ES"/>
+        </w:rPr>
+        <w:t>Maria</w:t>
+      </w:r>
+      <w:proofErr w:type="spellEnd"/>
+      <w:r>
+        <w:rPr>
+          <w:lang w:val="es-ES"/>
+        </w:rPr>
+        <w:t>-san</w:t>
+      </w:r>
+    </w:p>
+    <w:p>
+      <w:pPr>
+        <w:rPr>
+          <w:lang w:val="es-ES"/>
+        </w:rPr>
+      </w:pPr>
+      <w:r>
+        <w:t>dare (</w:t>
+      </w:r>
+      <w:proofErr w:type="spellStart"/>
+      <w:r>
+        <w:t>donata</w:t>
+      </w:r>
+      <w:proofErr w:type="spellEnd"/>
+      <w:r>
+        <w:t>)</w:t>
+      </w:r>
+      <w:r>
+        <w:t xml:space="preserve"> qui ?</w:t>
+      </w:r>
+    </w:p>
+    <w:p>
+      <w:pPr>
+        <w:rPr>
+          <w:lang w:val="fr-FR"/>
+        </w:rPr>
+      </w:pPr>
+    </w:p>
+    <w:p>
+      <w:pPr>
+        <w:rPr>
+          <w:lang w:val="fr-FR"/>
+        </w:rPr>
+      </w:pPr>
+      <w:r>
+        <w:rPr>
+          <w:rFonts w:hint="eastAsia"/>
+          <w:lang w:val="fr-FR"/>
+        </w:rPr>
+        <w:t>4</w:t>
+      </w:r>
+      <w:r>
+        <w:rPr>
+          <w:rFonts w:hint="eastAsia"/>
+          <w:lang w:val="fr-FR"/>
+        </w:rPr>
+        <w:t xml:space="preserve">　サントス　さん　は</w:t>
+      </w:r>
+      <w:r>
+        <w:rPr>
+          <w:lang w:val="fr-FR"/>
+        </w:rPr>
+        <w:t xml:space="preserve"> </w:t>
+      </w:r>
+      <w:r>
+        <w:rPr>
+          <w:rFonts w:hint="eastAsia"/>
+          <w:lang w:val="fr-FR"/>
+        </w:rPr>
+        <w:t>ブラジル</w:t>
+      </w:r>
+      <w:r>
+        <w:rPr>
+          <w:rFonts w:hint="eastAsia"/>
+          <w:lang w:val="fr-FR"/>
+        </w:rPr>
+        <w:t>じん人　です</w:t>
+      </w:r>
+    </w:p>
+    <w:p>
+      <w:pPr>
+        <w:rPr>
+          <w:lang w:val="fr-FR"/>
+        </w:rPr>
+      </w:pPr>
+      <w:r>
+        <w:rPr>
+          <w:rFonts w:hint="eastAsia"/>
+          <w:lang w:val="fr-FR"/>
+        </w:rPr>
+        <w:t>マリアさん　もブラジルじん人　です</w:t>
+      </w:r>
+    </w:p>
+    <w:p>
+      <w:pPr>
+        <w:rPr>
+          <w:lang w:val="fr-FR"/>
+        </w:rPr>
+      </w:pPr>
+      <w:r>
+        <w:t>あの</w:t>
+      </w:r>
+      <w:r>
+        <w:rPr>
+          <w:lang w:val="fr-FR"/>
+        </w:rPr>
+        <w:t xml:space="preserve"> </w:t>
+      </w:r>
+      <w:r>
+        <w:rPr>
+          <w:rFonts w:hint="eastAsia"/>
+        </w:rPr>
+        <w:t xml:space="preserve">人　</w:t>
+      </w:r>
+      <w:r>
+        <w:rPr>
+          <w:lang w:val="fr-FR"/>
+        </w:rPr>
+        <w:t>(</w:t>
+      </w:r>
+      <w:r>
+        <w:rPr>
+          <w:rFonts w:hint="eastAsia"/>
+        </w:rPr>
+        <w:t>ひと</w:t>
+      </w:r>
+      <w:r>
+        <w:rPr>
+          <w:lang w:val="fr-FR"/>
+        </w:rPr>
+        <w:t>)</w:t>
+      </w:r>
+      <w:r>
+        <w:rPr>
+          <w:rFonts w:hint="eastAsia"/>
+        </w:rPr>
+        <w:t xml:space="preserve">　</w:t>
+      </w:r>
+    </w:p>
+    <w:p>
+      <w:pPr>
+        <w:rPr>
+          <w:lang w:val="fr-FR"/>
+        </w:rPr>
+      </w:pPr>
+      <w:proofErr w:type="spellStart"/>
+      <w:r>
+        <w:rPr>
+          <w:lang w:val="fr-FR"/>
+        </w:rPr>
+        <w:t>Santosu</w:t>
+      </w:r>
+      <w:proofErr w:type="spellEnd"/>
+      <w:r>
+        <w:rPr>
+          <w:lang w:val="fr-FR"/>
+        </w:rPr>
+        <w:t xml:space="preserve">-san </w:t>
+      </w:r>
+      <w:proofErr w:type="spellStart"/>
+      <w:r>
+        <w:rPr>
+          <w:lang w:val="fr-FR"/>
+        </w:rPr>
+        <w:t>wa</w:t>
+      </w:r>
+      <w:proofErr w:type="spellEnd"/>
+      <w:r>
+        <w:rPr>
+          <w:lang w:val="fr-FR"/>
+        </w:rPr>
+        <w:t xml:space="preserve"> </w:t>
+      </w:r>
+      <w:proofErr w:type="spellStart"/>
+      <w:r>
+        <w:rPr>
+          <w:lang w:val="fr-FR"/>
+        </w:rPr>
+        <w:t>Burajiru-jin</w:t>
+      </w:r>
+      <w:proofErr w:type="spellEnd"/>
+      <w:r>
+        <w:rPr>
+          <w:lang w:val="fr-FR"/>
+        </w:rPr>
+        <w:t xml:space="preserve"> </w:t>
+      </w:r>
+      <w:proofErr w:type="spellStart"/>
+      <w:r>
+        <w:rPr>
+          <w:lang w:val="fr-FR"/>
+        </w:rPr>
         <w:t>desu</w:t>
       </w:r>
       <w:proofErr w:type="spellEnd"/>
-      <w:proofErr w:type="gramEnd"/>
-      <w:r>
+      <w:r>
+        <w:rPr>
+          <w:lang w:val="fr-FR"/>
+        </w:rPr>
+        <w:t>.</w:t>
+      </w:r>
+      <w:r>
+        <w:rPr>
+          <w:lang w:val="fr-FR"/>
+        </w:rPr>
+        <w:t xml:space="preserve"> </w:t>
+      </w:r>
+      <w:r>
+        <w:rPr>
+          <w:lang w:val="fr-FR"/>
+        </w:rPr>
+        <w:t>M. Santos est brésilien.</w:t>
+      </w:r>
+    </w:p>
+    <w:p>
+      <w:pPr>
+        <w:rPr>
+          <w:lang w:val="fr-FR"/>
+        </w:rPr>
+      </w:pPr>
+      <w:r>
+        <w:rPr>
+          <w:lang w:val="fr-FR"/>
+        </w:rPr>
+        <w:t xml:space="preserve">Maria-san mo </w:t>
+      </w:r>
+      <w:proofErr w:type="spellStart"/>
+      <w:r>
+        <w:rPr>
+          <w:lang w:val="fr-FR"/>
+        </w:rPr>
+        <w:t>Burajiru-jin</w:t>
+      </w:r>
+      <w:proofErr w:type="spellEnd"/>
+      <w:r>
+        <w:rPr>
+          <w:lang w:val="fr-FR"/>
+        </w:rPr>
+        <w:t xml:space="preserve"> </w:t>
+      </w:r>
+      <w:proofErr w:type="spellStart"/>
+      <w:r>
+        <w:rPr>
+          <w:lang w:val="fr-FR"/>
+        </w:rPr>
+        <w:t>desu</w:t>
+      </w:r>
+      <w:proofErr w:type="spellEnd"/>
+      <w:r>
+        <w:rPr>
+          <w:lang w:val="fr-FR"/>
+        </w:rPr>
+        <w:t>.</w:t>
+      </w:r>
+      <w:r>
+        <w:rPr>
+          <w:lang w:val="fr-FR"/>
+        </w:rPr>
+        <w:t xml:space="preserve"> </w:t>
+      </w:r>
+      <w:r>
+        <w:rPr>
+          <w:lang w:val="fr-FR"/>
+        </w:rPr>
+        <w:t>Maria est également brésilienne.</w:t>
+      </w:r>
+    </w:p>
+    <w:p>
+      <w:pPr>
+        <w:rPr>
+          <w:lang w:val="fr-FR"/>
+        </w:rPr>
+      </w:pPr>
+      <w:proofErr w:type="spellStart"/>
+      <w:r>
+        <w:rPr>
+          <w:lang w:val="fr-FR"/>
+        </w:rPr>
+        <w:t>a</w:t>
+      </w:r>
+      <w:r>
+        <w:rPr>
+          <w:lang w:val="fr-FR"/>
+        </w:rPr>
+        <w:t>no</w:t>
+      </w:r>
+      <w:proofErr w:type="spellEnd"/>
+      <w:r>
+        <w:rPr>
+          <w:lang w:val="fr-FR"/>
+        </w:rPr>
+        <w:t xml:space="preserve"> </w:t>
+      </w:r>
+      <w:proofErr w:type="spellStart"/>
+      <w:r>
+        <w:rPr>
+          <w:lang w:val="fr-FR"/>
+        </w:rPr>
+        <w:t>hito</w:t>
+      </w:r>
+      <w:proofErr w:type="spellEnd"/>
+      <w:r>
+        <w:rPr>
+          <w:lang w:val="fr-FR"/>
+        </w:rPr>
+        <w:t xml:space="preserve"> La personne en question.</w:t>
+      </w:r>
+    </w:p>
+    <w:p>
+      <w:pPr>
+        <w:rPr>
+          <w:lang w:val="fr-FR"/>
+        </w:rPr>
+      </w:pPr>
+    </w:p>
+    <w:p>
+      <w:pPr>
+        <w:rPr>
+          <w:lang w:val="fr-FR"/>
+        </w:rPr>
+      </w:pPr>
+      <w:r>
+        <w:rPr>
+          <w:rFonts w:hint="eastAsia"/>
+          <w:lang w:val="fr-FR"/>
+        </w:rPr>
+        <w:t>5</w:t>
+      </w:r>
+      <w:r>
+        <w:t>ミラ</w:t>
+      </w:r>
+      <w:r>
+        <w:rPr>
+          <w:lang w:val="fr-FR"/>
+        </w:rPr>
+        <w:t xml:space="preserve"> </w:t>
+      </w:r>
+      <w:r>
+        <w:t>ー</w:t>
+      </w:r>
+      <w:r>
+        <w:rPr>
+          <w:lang w:val="fr-FR"/>
+        </w:rPr>
+        <w:t xml:space="preserve"> </w:t>
+      </w:r>
+      <w:r>
+        <w:t>さ</w:t>
+      </w:r>
+      <w:r>
+        <w:rPr>
+          <w:lang w:val="fr-FR"/>
+        </w:rPr>
+        <w:t xml:space="preserve"> </w:t>
+      </w:r>
+      <w:r>
+        <w:t>ん</w:t>
+      </w:r>
+      <w:r>
+        <w:rPr>
+          <w:lang w:val="fr-FR"/>
+        </w:rPr>
+        <w:t xml:space="preserve"> </w:t>
+      </w:r>
+      <w:r>
+        <w:t>は</w:t>
+      </w:r>
+      <w:r>
+        <w:rPr>
+          <w:rFonts w:hint="eastAsia"/>
+        </w:rPr>
+        <w:t xml:space="preserve">　</w:t>
+      </w:r>
+      <w:r>
+        <w:rPr>
+          <w:lang w:val="fr-FR"/>
+        </w:rPr>
+        <w:t>IMC</w:t>
+      </w:r>
+      <w:r>
+        <w:rPr>
+          <w:rFonts w:hint="eastAsia"/>
+        </w:rPr>
+        <w:t xml:space="preserve">　</w:t>
+      </w:r>
+      <w:r>
+        <w:t>の</w:t>
+      </w:r>
+      <w:r>
+        <w:rPr>
+          <w:rFonts w:hint="eastAsia"/>
+        </w:rPr>
+        <w:t xml:space="preserve">　</w:t>
+      </w:r>
+      <w:r>
+        <w:t>し</w:t>
+      </w:r>
+      <w:r>
+        <w:rPr>
+          <w:lang w:val="fr-FR"/>
+        </w:rPr>
+        <w:t xml:space="preserve"> </w:t>
+      </w:r>
+      <w:r>
+        <w:t>ゃ</w:t>
+      </w:r>
+      <w:r>
+        <w:rPr>
+          <w:lang w:val="fr-FR"/>
+        </w:rPr>
+        <w:t xml:space="preserve"> </w:t>
+      </w:r>
+      <w:r>
+        <w:t>いん</w:t>
+      </w:r>
+      <w:r>
+        <w:rPr>
+          <w:lang w:val="fr-FR"/>
+        </w:rPr>
+        <w:t xml:space="preserve"> </w:t>
+      </w:r>
+      <w:r>
+        <w:t>で</w:t>
+      </w:r>
+      <w:r>
+        <w:rPr>
+          <w:lang w:val="fr-FR"/>
+        </w:rPr>
+        <w:t xml:space="preserve"> </w:t>
+      </w:r>
+      <w:r>
+        <w:t>す</w:t>
+      </w:r>
+    </w:p>
+    <w:p>
+      <w:pPr>
         <w:rPr>
           <w:lang w:val="es-ES"/>
         </w:rPr>
-        <w:t xml:space="preserve"> </w:t>
-      </w:r>
-      <w:proofErr w:type="spellStart"/>
-      <w:r>
-        <w:rPr>
-          <w:lang w:val="es-ES"/>
-        </w:rPr>
-        <w:t>ka</w:t>
-      </w:r>
-      <w:proofErr w:type="spellEnd"/>
-      <w:r>
-        <w:rPr>
-          <w:lang w:val="es-ES"/>
-        </w:rPr>
-        <w:t>.</w:t>
-      </w:r>
-      <w:r>
-        <w:rPr>
-          <w:lang w:val="es-ES"/>
-        </w:rPr>
-        <w:t xml:space="preserve"> </w:t>
-      </w:r>
-      <w:r>
-        <w:rPr>
-          <w:lang w:val="fr-FR"/>
-        </w:rPr>
-        <w:t>Est-ce que c'est Kimura-san ?</w:t>
-      </w:r>
-    </w:p>
-    <w:p>
-      <w:pPr>
-        <w:rPr>
-          <w:lang w:val="es-ES"/>
-        </w:rPr>
-      </w:pPr>
-      <w:proofErr w:type="spellStart"/>
-      <w:r>
-        <w:rPr>
-          <w:lang w:val="es-ES"/>
-        </w:rPr>
-        <w:t>Maria</w:t>
-      </w:r>
-      <w:proofErr w:type="spellEnd"/>
-      <w:r>
-        <w:rPr>
-          <w:lang w:val="es-ES"/>
-        </w:rPr>
-        <w:t>-san</w:t>
-      </w:r>
-    </w:p>
-    <w:p>
-      <w:pPr>
-        <w:rPr>
-          <w:lang w:val="es-ES"/>
-        </w:rPr>
-      </w:pPr>
-      <w:r>
-        <w:t>dare (</w:t>
-      </w:r>
-      <w:proofErr w:type="spellStart"/>
-      <w:r>
-        <w:t>donata</w:t>
-      </w:r>
-      <w:proofErr w:type="spellEnd"/>
-      <w:r>
-        <w:t>)</w:t>
-      </w:r>
-      <w:r>
-        <w:t xml:space="preserve"> </w:t>
-      </w:r>
-      <w:proofErr w:type="gramStart"/>
-      <w:r>
-        <w:t>qui ?</w:t>
-      </w:r>
-      <w:proofErr w:type="gramEnd"/>
-    </w:p>
-    <w:p>
-      <w:pPr>
-        <w:rPr>
-          <w:lang w:val="fr-FR"/>
-        </w:rPr>
-      </w:pPr>
-    </w:p>
-    <w:p>
-      <w:pPr>
-        <w:rPr>
-          <w:lang w:val="fr-FR"/>
-        </w:rPr>
-      </w:pPr>
+      </w:pPr>
+      <w:r>
+        <w:t>カリ</w:t>
+      </w:r>
+      <w:r>
+        <w:t xml:space="preserve"> </w:t>
+      </w:r>
+      <w:r>
+        <w:t>ナ</w:t>
+      </w:r>
+      <w:r>
+        <w:t xml:space="preserve"> </w:t>
+      </w:r>
+      <w:r>
+        <w:t>さ</w:t>
+      </w:r>
+      <w:r>
+        <w:t xml:space="preserve"> </w:t>
+      </w:r>
+      <w:r>
+        <w:t>ん</w:t>
+      </w:r>
       <w:r>
         <w:rPr>
           <w:rFonts w:hint="eastAsia"/>
-          <w:lang w:val="fr-FR"/>
-        </w:rPr>
-        <w:t>4</w:t>
+        </w:rPr>
+        <w:t xml:space="preserve">　</w:t>
+      </w:r>
+      <w:r>
+        <w:t>ふじ</w:t>
+      </w:r>
+      <w:r>
+        <w:t xml:space="preserve"> </w:t>
+      </w:r>
+      <w:r>
+        <w:t>だ</w:t>
+      </w:r>
+      <w:r>
+        <w:t xml:space="preserve"> </w:t>
+      </w:r>
+      <w:r>
+        <w:t>い</w:t>
+      </w:r>
+      <w:r>
+        <w:t xml:space="preserve"> </w:t>
+      </w:r>
+      <w:r>
+        <w:t>が</w:t>
+      </w:r>
+      <w:r>
+        <w:t xml:space="preserve"> </w:t>
+      </w:r>
+      <w:r>
+        <w:t>く</w:t>
       </w:r>
       <w:r>
         <w:rPr>
           <w:rFonts w:hint="eastAsia"/>
-          <w:lang w:val="fr-FR"/>
-        </w:rPr>
-        <w:t xml:space="preserve">　サントス　さん　は</w:t>
-      </w:r>
-      <w:r>
-        <w:rPr>
-          <w:lang w:val="fr-FR"/>
-        </w:rPr>
-        <w:t xml:space="preserve"> </w:t>
+        </w:rPr>
+        <w:t xml:space="preserve">　</w:t>
+      </w:r>
+      <w:r>
+        <w:t>が</w:t>
+      </w:r>
+      <w:r>
+        <w:t xml:space="preserve"> </w:t>
+      </w:r>
+      <w:r>
+        <w:t>くせ</w:t>
+      </w:r>
+      <w:r>
+        <w:t xml:space="preserve"> </w:t>
+      </w:r>
+      <w:r>
+        <w:t>い</w:t>
+      </w:r>
+    </w:p>
+    <w:p>
+      <w:pPr>
+        <w:rPr>
+          <w:lang w:val="fr-FR"/>
+        </w:rPr>
+      </w:pPr>
+      <w:r>
+        <w:rPr>
+          <w:lang w:val="fr-FR"/>
+        </w:rPr>
+        <w:t xml:space="preserve">M. </w:t>
+      </w:r>
+      <w:proofErr w:type="spellStart"/>
+      <w:r>
+        <w:rPr>
+          <w:lang w:val="fr-FR"/>
+        </w:rPr>
+        <w:t>Millar</w:t>
+      </w:r>
+      <w:proofErr w:type="spellEnd"/>
+      <w:r>
+        <w:rPr>
+          <w:lang w:val="fr-FR"/>
+        </w:rPr>
+        <w:t xml:space="preserve"> est le responsable de l'IMC.</w:t>
+      </w:r>
+    </w:p>
+    <w:p>
+      <w:pPr>
+        <w:rPr>
+          <w:lang w:val="fr-FR"/>
+        </w:rPr>
+      </w:pPr>
+    </w:p>
+    <w:p>
+      <w:pPr>
+        <w:rPr>
+          <w:lang w:val="fr-FR"/>
+        </w:rPr>
+      </w:pPr>
+      <w:r>
+        <w:rPr>
+          <w:lang w:val="fr-FR"/>
+        </w:rPr>
+        <w:t xml:space="preserve">6. </w:t>
       </w:r>
       <w:r>
         <w:rPr>
           <w:rFonts w:hint="eastAsia"/>
           <w:lang w:val="fr-FR"/>
         </w:rPr>
-        <w:t>ブラジル</w:t>
+        <w:t>テレサちやん　は</w:t>
       </w:r>
       <w:r>
         <w:rPr>
           <w:rFonts w:hint="eastAsia"/>
           <w:lang w:val="fr-FR"/>
         </w:rPr>
-        <w:t>じん人　です</w:t>
-      </w:r>
-    </w:p>
-    <w:p>
-      <w:pPr>
-        <w:rPr>
-          <w:lang w:val="fr-FR"/>
-        </w:rPr>
-      </w:pPr>
+        <w:t>9</w:t>
+      </w:r>
       <w:r>
         <w:rPr>
           <w:rFonts w:hint="eastAsia"/>
           <w:lang w:val="fr-FR"/>
         </w:rPr>
-        <w:t>マリアさん　もブラジルじん人　です</w:t>
-      </w:r>
-    </w:p>
-    <w:p>
-      <w:pPr>
-        <w:rPr>
-          <w:lang w:val="fr-FR"/>
-        </w:rPr>
-      </w:pPr>
-      <w:r>
-        <w:t>あの</w:t>
-      </w:r>
-      <w:r>
-        <w:rPr>
-          <w:lang w:val="fr-FR"/>
-        </w:rPr>
-        <w:t xml:space="preserve"> </w:t>
+        <w:t>さい</w:t>
+      </w:r>
+      <w:r>
+        <w:t>で</w:t>
+      </w:r>
+      <w:r>
+        <w:rPr>
+          <w:lang w:val="fr-FR"/>
+        </w:rPr>
+        <w:t xml:space="preserve"> </w:t>
+      </w:r>
+      <w:r>
+        <w:t>す</w:t>
       </w:r>
       <w:r>
         <w:rPr>
           <w:rFonts w:hint="eastAsia"/>
-        </w:rPr>
-        <w:t xml:space="preserve">人　</w:t>
-      </w:r>
-      <w:r>
-        <w:rPr>
-          <w:lang w:val="fr-FR"/>
-        </w:rPr>
-        <w:t>(</w:t>
+          <w:lang w:val="fr-FR"/>
+        </w:rPr>
+        <w:t xml:space="preserve"> </w:t>
+      </w:r>
+      <w:r>
+        <w:rPr>
+          <w:lang w:val="fr-FR"/>
+        </w:rPr>
+        <w:t>Teresa, tu as 9 ans</w:t>
+      </w:r>
+    </w:p>
+    <w:p>
+      <w:pPr>
+        <w:rPr>
+          <w:lang w:val="fr-FR"/>
+        </w:rPr>
+      </w:pPr>
+      <w:r>
+        <w:t>た</w:t>
+      </w:r>
+      <w:r>
+        <w:rPr>
+          <w:lang w:val="fr-FR"/>
+        </w:rPr>
+        <w:t xml:space="preserve"> </w:t>
+      </w:r>
+      <w:r>
+        <w:t>ろう</w:t>
+      </w:r>
+      <w:r>
+        <w:rPr>
+          <w:lang w:val="fr-FR"/>
+        </w:rPr>
+        <w:t xml:space="preserve"> </w:t>
+      </w:r>
+      <w:r>
+        <w:t>くん</w:t>
       </w:r>
       <w:r>
         <w:rPr>
           <w:rFonts w:hint="eastAsia"/>
-        </w:rPr>
-        <w:t>ひと</w:t>
-      </w:r>
-      <w:r>
-        <w:rPr>
-          <w:lang w:val="fr-FR"/>
-        </w:rPr>
-        <w:t>)</w:t>
+          <w:lang w:val="fr-FR"/>
+        </w:rPr>
+        <w:t>は</w:t>
       </w:r>
       <w:r>
         <w:rPr>
           <w:rFonts w:hint="eastAsia"/>
-        </w:rPr>
-        <w:t xml:space="preserve">　</w:t>
-      </w:r>
-    </w:p>
-    <w:p>
-      <w:pPr>
-        <w:rPr>
-          <w:lang w:val="fr-FR"/>
-        </w:rPr>
-      </w:pPr>
-      <w:proofErr w:type="spellStart"/>
-      <w:r>
-        <w:rPr>
-          <w:lang w:val="es-ES"/>
-        </w:rPr>
-        <w:t>Santosu</w:t>
-      </w:r>
-      <w:proofErr w:type="spellEnd"/>
-      <w:r>
-        <w:rPr>
-          <w:lang w:val="es-ES"/>
-        </w:rPr>
-        <w:t xml:space="preserve">-san </w:t>
-      </w:r>
-      <w:proofErr w:type="spellStart"/>
-      <w:r>
-        <w:rPr>
-          <w:lang w:val="es-ES"/>
+          <w:lang w:val="fr-FR"/>
+        </w:rPr>
+        <w:t>8</w:t>
+      </w:r>
+      <w:r>
+        <w:rPr>
+          <w:rFonts w:hint="eastAsia"/>
+          <w:lang w:val="fr-FR"/>
+        </w:rPr>
+        <w:t>さい</w:t>
+      </w:r>
+      <w:r>
+        <w:t>で</w:t>
+      </w:r>
+      <w:r>
+        <w:rPr>
+          <w:lang w:val="fr-FR"/>
+        </w:rPr>
+        <w:t xml:space="preserve"> </w:t>
+      </w:r>
+      <w:r>
+        <w:t>す</w:t>
+      </w:r>
+      <w:r>
+        <w:rPr>
+          <w:lang w:val="fr-FR"/>
+        </w:rPr>
+        <w:t>Taro a huit ans.</w:t>
+      </w:r>
+    </w:p>
+    <w:p>
+      <w:pPr>
+        <w:rPr>
+          <w:lang w:val="fr-FR"/>
+        </w:rPr>
+      </w:pPr>
+    </w:p>
+    <w:p>
+      <w:pPr>
+        <w:rPr>
+          <w:lang w:val="fr-FR"/>
+        </w:rPr>
+      </w:pPr>
+      <w:r>
+        <w:rPr>
+          <w:highlight w:val="yellow"/>
+          <w:lang w:val="fr-FR"/>
+        </w:rPr>
+        <w:t>Phrases type pour conversation.</w:t>
+      </w:r>
+    </w:p>
+    <w:p>
+      <w:pPr>
+        <w:rPr>
+          <w:lang w:val="fr-FR"/>
+        </w:rPr>
+      </w:pPr>
+      <w:r>
+        <w:rPr>
+          <w:lang w:val="fr-FR"/>
+        </w:rPr>
+        <w:t>Je m'appelle Emmanuel</w:t>
+      </w:r>
+    </w:p>
+    <w:p>
+      <w:pPr>
+        <w:rPr>
+          <w:lang w:val="fr-FR"/>
+        </w:rPr>
+      </w:pPr>
+      <w:r>
+        <w:rPr>
+          <w:rFonts w:hint="eastAsia"/>
+          <w:lang w:val="fr-FR"/>
+        </w:rPr>
+        <w:t>私の名前はエマニュエル</w:t>
+      </w:r>
+    </w:p>
+    <w:p>
+      <w:pPr>
+        <w:rPr>
+          <w:lang w:val="fr-FR"/>
+        </w:rPr>
+      </w:pPr>
+      <w:proofErr w:type="spellStart"/>
+      <w:r>
+        <w:rPr>
+          <w:lang w:val="fr-FR"/>
+        </w:rPr>
+        <w:t>Watashino</w:t>
+      </w:r>
+      <w:proofErr w:type="spellEnd"/>
+      <w:r>
+        <w:rPr>
+          <w:lang w:val="fr-FR"/>
+        </w:rPr>
+        <w:t xml:space="preserve"> </w:t>
+      </w:r>
+      <w:proofErr w:type="spellStart"/>
+      <w:r>
+        <w:rPr>
+          <w:lang w:val="fr-FR"/>
+        </w:rPr>
+        <w:t>namae</w:t>
+      </w:r>
+      <w:proofErr w:type="spellEnd"/>
+      <w:r>
+        <w:rPr>
+          <w:lang w:val="fr-FR"/>
+        </w:rPr>
+        <w:t xml:space="preserve"> </w:t>
+      </w:r>
+      <w:proofErr w:type="spellStart"/>
+      <w:r>
+        <w:rPr>
+          <w:lang w:val="fr-FR"/>
         </w:rPr>
         <w:t>wa</w:t>
       </w:r>
       <w:proofErr w:type="spellEnd"/>
       <w:r>
         <w:rPr>
-          <w:lang w:val="es-ES"/>
-        </w:rPr>
-        <w:t xml:space="preserve"> </w:t>
-      </w:r>
-      <w:proofErr w:type="spellStart"/>
-      <w:r>
-        <w:rPr>
-          <w:lang w:val="es-ES"/>
-        </w:rPr>
-        <w:t>Burajiru-jin</w:t>
-      </w:r>
-      <w:proofErr w:type="spellEnd"/>
-      <w:r>
-        <w:rPr>
-          <w:lang w:val="es-ES"/>
-        </w:rPr>
-        <w:t xml:space="preserve"> </w:t>
-      </w:r>
-      <w:proofErr w:type="spellStart"/>
-      <w:r>
-        <w:rPr>
-          <w:lang w:val="es-ES"/>
+          <w:lang w:val="fr-FR"/>
+        </w:rPr>
+        <w:t xml:space="preserve"> </w:t>
+      </w:r>
+      <w:proofErr w:type="spellStart"/>
+      <w:r>
+        <w:rPr>
+          <w:lang w:val="fr-FR"/>
+        </w:rPr>
+        <w:t>emmanueru</w:t>
+      </w:r>
+      <w:proofErr w:type="spellEnd"/>
+    </w:p>
+    <w:p>
+      <w:pPr>
+        <w:rPr>
+          <w:lang w:val="fr-FR"/>
+        </w:rPr>
+      </w:pPr>
+      <w:r>
+        <w:rPr>
+          <w:lang w:val="fr-FR"/>
+        </w:rPr>
+        <w:t>J'ai 60 ans</w:t>
+      </w:r>
+    </w:p>
+    <w:p>
+      <w:pPr>
+        <w:rPr>
+          <w:lang w:val="fr-FR"/>
+        </w:rPr>
+      </w:pPr>
+      <w:r>
+        <w:rPr>
+          <w:rFonts w:hint="eastAsia"/>
+          <w:lang w:val="fr-FR"/>
+        </w:rPr>
+        <w:t>私は</w:t>
+      </w:r>
+      <w:r>
+        <w:rPr>
+          <w:rFonts w:hint="eastAsia"/>
+          <w:lang w:val="fr-FR"/>
+        </w:rPr>
+        <w:t>60</w:t>
+      </w:r>
+      <w:r>
+        <w:rPr>
+          <w:rFonts w:hint="eastAsia"/>
+          <w:lang w:val="fr-FR"/>
+        </w:rPr>
+        <w:t>歳です</w:t>
+      </w:r>
+    </w:p>
+    <w:p>
+      <w:pPr>
+        <w:rPr>
+          <w:lang w:val="fr-FR"/>
+        </w:rPr>
+      </w:pPr>
+      <w:proofErr w:type="spellStart"/>
+      <w:r>
+        <w:rPr>
+          <w:lang w:val="fr-FR"/>
+        </w:rPr>
+        <w:t>Watashi</w:t>
+      </w:r>
+      <w:proofErr w:type="spellEnd"/>
+      <w:r>
+        <w:rPr>
+          <w:lang w:val="fr-FR"/>
+        </w:rPr>
+        <w:t xml:space="preserve"> </w:t>
+      </w:r>
+      <w:proofErr w:type="spellStart"/>
+      <w:r>
+        <w:rPr>
+          <w:lang w:val="fr-FR"/>
+        </w:rPr>
+        <w:t>wa</w:t>
+      </w:r>
+      <w:proofErr w:type="spellEnd"/>
+      <w:r>
+        <w:rPr>
+          <w:lang w:val="fr-FR"/>
+        </w:rPr>
+        <w:t xml:space="preserve"> </w:t>
+      </w:r>
+      <w:proofErr w:type="spellStart"/>
+      <w:r>
+        <w:rPr>
+          <w:lang w:val="fr-FR"/>
+        </w:rPr>
+        <w:t>rokujiu</w:t>
+      </w:r>
+      <w:proofErr w:type="spellEnd"/>
+      <w:r>
+        <w:rPr>
+          <w:lang w:val="fr-FR"/>
+        </w:rPr>
+        <w:t xml:space="preserve"> </w:t>
+      </w:r>
+      <w:proofErr w:type="spellStart"/>
+      <w:r>
+        <w:rPr>
+          <w:lang w:val="fr-FR"/>
+        </w:rPr>
+        <w:t>sai</w:t>
+      </w:r>
+      <w:proofErr w:type="spellEnd"/>
+      <w:r>
+        <w:rPr>
+          <w:lang w:val="fr-FR"/>
+        </w:rPr>
+        <w:t xml:space="preserve"> </w:t>
+      </w:r>
+      <w:proofErr w:type="spellStart"/>
+      <w:r>
+        <w:rPr>
+          <w:lang w:val="fr-FR"/>
         </w:rPr>
         <w:t>desu</w:t>
       </w:r>
       <w:proofErr w:type="spellEnd"/>
-      <w:r>
-        <w:rPr>
-          <w:lang w:val="es-ES"/>
-        </w:rPr>
-        <w:t>.</w:t>
-      </w:r>
-      <w:r>
-        <w:rPr>
-          <w:lang w:val="es-ES"/>
-        </w:rPr>
-        <w:t xml:space="preserve"> </w:t>
-      </w:r>
-      <w:r>
-        <w:rPr>
-          <w:lang w:val="fr-FR"/>
-        </w:rPr>
-        <w:t>M. Santos est brésilien.</w:t>
-      </w:r>
-    </w:p>
-    <w:p>
-      <w:pPr>
-        <w:rPr>
-          <w:lang w:val="fr-FR"/>
-        </w:rPr>
-      </w:pPr>
-      <w:r>
-        <w:rPr>
-          <w:lang w:val="fr-FR"/>
-        </w:rPr>
-        <w:t xml:space="preserve">Maria-san mo </w:t>
-      </w:r>
-      <w:proofErr w:type="spellStart"/>
-      <w:r>
-        <w:rPr>
-          <w:lang w:val="fr-FR"/>
-        </w:rPr>
-        <w:t>Burajiru-jin</w:t>
-      </w:r>
-      <w:proofErr w:type="spellEnd"/>
-      <w:r>
-        <w:rPr>
-          <w:lang w:val="fr-FR"/>
-        </w:rPr>
-        <w:t xml:space="preserve"> </w:t>
-      </w:r>
-      <w:proofErr w:type="spellStart"/>
-      <w:r>
-        <w:rPr>
-          <w:lang w:val="fr-FR"/>
-        </w:rPr>
-        <w:t>desu</w:t>
-      </w:r>
-      <w:proofErr w:type="spellEnd"/>
-      <w:r>
-        <w:rPr>
-          <w:lang w:val="fr-FR"/>
-        </w:rPr>
-        <w:t>.</w:t>
-      </w:r>
-      <w:r>
-        <w:rPr>
-          <w:lang w:val="fr-FR"/>
-        </w:rPr>
-        <w:t xml:space="preserve"> </w:t>
-      </w:r>
-      <w:r>
-        <w:rPr>
-          <w:lang w:val="fr-FR"/>
-        </w:rPr>
-        <w:t>Maria est également brésilienne.</w:t>
-      </w:r>
-    </w:p>
-    <w:p>
-      <w:pPr>
-        <w:rPr>
-          <w:lang w:val="es-ES"/>
-        </w:rPr>
-      </w:pPr>
-      <w:r>
-        <w:rPr>
-          <w:lang w:val="es-ES"/>
-        </w:rPr>
-        <w:t>a</w:t>
-      </w:r>
-      <w:r>
-        <w:rPr>
-          <w:lang w:val="es-ES"/>
-        </w:rPr>
-        <w:t>no hito</w:t>
-      </w:r>
-      <w:r>
-        <w:rPr>
-          <w:lang w:val="es-ES"/>
-        </w:rPr>
-        <w:t xml:space="preserve"> </w:t>
-      </w:r>
-      <w:r>
-        <w:rPr>
-          <w:lang w:val="es-ES"/>
-        </w:rPr>
-        <w:t xml:space="preserve">La </w:t>
-      </w:r>
-      <w:proofErr w:type="spellStart"/>
-      <w:r>
-        <w:rPr>
-          <w:lang w:val="es-ES"/>
-        </w:rPr>
-        <w:t>personne</w:t>
-      </w:r>
-      <w:proofErr w:type="spellEnd"/>
-      <w:r>
-        <w:rPr>
-          <w:lang w:val="es-ES"/>
-        </w:rPr>
-        <w:t xml:space="preserve"> en </w:t>
-      </w:r>
-      <w:proofErr w:type="spellStart"/>
-      <w:r>
-        <w:rPr>
-          <w:lang w:val="es-ES"/>
-        </w:rPr>
-        <w:t>question</w:t>
-      </w:r>
-      <w:proofErr w:type="spellEnd"/>
-      <w:r>
-        <w:rPr>
-          <w:lang w:val="es-ES"/>
-        </w:rPr>
-        <w:t>.</w:t>
-      </w:r>
-    </w:p>
-    <w:p>
-      <w:pPr>
-        <w:rPr>
-          <w:lang w:val="es-ES"/>
-        </w:rPr>
-      </w:pPr>
-    </w:p>
-    <w:p>
-      <w:pPr>
-        <w:rPr>
-          <w:lang w:val="fr-FR"/>
-        </w:rPr>
-      </w:pPr>
-      <w:r>
-        <w:rPr>
-          <w:rFonts w:hint="eastAsia"/>
-          <w:lang w:val="fr-FR"/>
-        </w:rPr>
-        <w:t>5</w:t>
-      </w:r>
-      <w:r>
-        <w:t>ミラ</w:t>
-      </w:r>
-      <w:r>
-        <w:rPr>
-          <w:lang w:val="fr-FR"/>
-        </w:rPr>
-        <w:t xml:space="preserve"> </w:t>
-      </w:r>
-      <w:r>
-        <w:t>ー</w:t>
-      </w:r>
-      <w:r>
-        <w:rPr>
-          <w:lang w:val="fr-FR"/>
-        </w:rPr>
-        <w:t xml:space="preserve"> </w:t>
-      </w:r>
-      <w:r>
-        <w:t>さ</w:t>
-      </w:r>
-      <w:r>
-        <w:rPr>
-          <w:lang w:val="fr-FR"/>
-        </w:rPr>
-        <w:t xml:space="preserve"> </w:t>
-      </w:r>
-      <w:r>
-        <w:t>ん</w:t>
-      </w:r>
-      <w:r>
-        <w:rPr>
-          <w:lang w:val="fr-FR"/>
-        </w:rPr>
-        <w:t xml:space="preserve"> </w:t>
-      </w:r>
-      <w:r>
-        <w:t>は</w:t>
-      </w:r>
-      <w:r>
-        <w:rPr>
-          <w:rFonts w:hint="eastAsia"/>
-        </w:rPr>
-        <w:t xml:space="preserve">　</w:t>
-      </w:r>
-      <w:r>
-        <w:rPr>
-          <w:lang w:val="fr-FR"/>
-        </w:rPr>
-        <w:t>IMC</w:t>
-      </w:r>
-      <w:r>
-        <w:rPr>
-          <w:rFonts w:hint="eastAsia"/>
-        </w:rPr>
-        <w:t xml:space="preserve">　</w:t>
-      </w:r>
-      <w:r>
-        <w:t>の</w:t>
-      </w:r>
-      <w:r>
-        <w:rPr>
-          <w:rFonts w:hint="eastAsia"/>
-        </w:rPr>
-        <w:t xml:space="preserve">　</w:t>
-      </w:r>
-      <w:r>
-        <w:t>し</w:t>
-      </w:r>
-      <w:r>
-        <w:rPr>
-          <w:lang w:val="fr-FR"/>
-        </w:rPr>
-        <w:t xml:space="preserve"> </w:t>
-      </w:r>
-      <w:r>
-        <w:t>ゃ</w:t>
-      </w:r>
-      <w:r>
-        <w:rPr>
-          <w:lang w:val="fr-FR"/>
-        </w:rPr>
-        <w:t xml:space="preserve"> </w:t>
-      </w:r>
-      <w:r>
-        <w:t>いん</w:t>
-      </w:r>
-      <w:r>
-        <w:rPr>
-          <w:lang w:val="fr-FR"/>
-        </w:rPr>
-        <w:t xml:space="preserve"> </w:t>
-      </w:r>
-      <w:r>
-        <w:t>で</w:t>
-      </w:r>
-      <w:r>
-        <w:rPr>
-          <w:lang w:val="fr-FR"/>
-        </w:rPr>
-        <w:t xml:space="preserve"> </w:t>
-      </w:r>
-      <w:r>
-        <w:t>す</w:t>
-      </w:r>
-    </w:p>
-    <w:p>
-      <w:pPr>
-        <w:rPr>
-          <w:lang w:val="es-ES"/>
-        </w:rPr>
-      </w:pPr>
-      <w:r>
-        <w:t>カリ</w:t>
-      </w:r>
-      <w:r>
-        <w:t xml:space="preserve"> </w:t>
-      </w:r>
-      <w:r>
-        <w:t>ナ</w:t>
-      </w:r>
-      <w:r>
-        <w:t xml:space="preserve"> </w:t>
-      </w:r>
-      <w:r>
-        <w:t>さ</w:t>
-      </w:r>
-      <w:r>
-        <w:t xml:space="preserve"> </w:t>
-      </w:r>
-      <w:r>
-        <w:t>ん</w:t>
-      </w:r>
-      <w:r>
-        <w:rPr>
-          <w:rFonts w:hint="eastAsia"/>
-        </w:rPr>
-        <w:t xml:space="preserve">　</w:t>
-      </w:r>
-      <w:r>
-        <w:t>ふじ</w:t>
-      </w:r>
-      <w:r>
-        <w:t xml:space="preserve"> </w:t>
-      </w:r>
-      <w:r>
-        <w:t>だ</w:t>
-      </w:r>
-      <w:r>
-        <w:t xml:space="preserve"> </w:t>
-      </w:r>
-      <w:r>
-        <w:t>い</w:t>
-      </w:r>
-      <w:r>
-        <w:t xml:space="preserve"> </w:t>
-      </w:r>
-      <w:r>
-        <w:t>が</w:t>
-      </w:r>
-      <w:r>
-        <w:t xml:space="preserve"> </w:t>
-      </w:r>
-      <w:r>
-        <w:t>く</w:t>
-      </w:r>
-      <w:r>
-        <w:rPr>
-          <w:rFonts w:hint="eastAsia"/>
-        </w:rPr>
-        <w:t xml:space="preserve">　</w:t>
-      </w:r>
-      <w:r>
-        <w:t>が</w:t>
-      </w:r>
-      <w:r>
-        <w:t xml:space="preserve"> </w:t>
-      </w:r>
-      <w:r>
-        <w:t>くせ</w:t>
-      </w:r>
-      <w:r>
-        <w:t xml:space="preserve"> </w:t>
-      </w:r>
-      <w:r>
-        <w:t>い</w:t>
-      </w:r>
-    </w:p>
-    <w:p>
-      <w:pPr>
-        <w:rPr>
-          <w:lang w:val="fr-FR"/>
-        </w:rPr>
-      </w:pPr>
-      <w:r>
-        <w:rPr>
-          <w:lang w:val="fr-FR"/>
-        </w:rPr>
-        <w:t xml:space="preserve">M. </w:t>
-      </w:r>
-      <w:proofErr w:type="spellStart"/>
-      <w:r>
-        <w:rPr>
-          <w:lang w:val="fr-FR"/>
-        </w:rPr>
-        <w:t>Millar</w:t>
-      </w:r>
-      <w:proofErr w:type="spellEnd"/>
-      <w:r>
-        <w:rPr>
-          <w:lang w:val="fr-FR"/>
-        </w:rPr>
-        <w:t xml:space="preserve"> est le responsable de l'IMC.</w:t>
-      </w:r>
-    </w:p>
-    <w:p>
-      <w:pPr>
-        <w:rPr>
-          <w:lang w:val="fr-FR"/>
-        </w:rPr>
-      </w:pPr>
-    </w:p>
-    <w:p>
-      <w:pPr>
-        <w:rPr>
-          <w:lang w:val="fr-FR"/>
-        </w:rPr>
-      </w:pPr>
-      <w:r>
-        <w:rPr>
-          <w:lang w:val="fr-FR"/>
-        </w:rPr>
-        <w:t xml:space="preserve">6. </w:t>
-      </w:r>
-      <w:r>
-        <w:rPr>
-          <w:rFonts w:hint="eastAsia"/>
-          <w:lang w:val="fr-FR"/>
-        </w:rPr>
-        <w:t>テレサちやん　は</w:t>
-      </w:r>
-      <w:r>
-        <w:rPr>
-          <w:rFonts w:hint="eastAsia"/>
-          <w:lang w:val="fr-FR"/>
-        </w:rPr>
-        <w:t>9</w:t>
-      </w:r>
-      <w:r>
-        <w:rPr>
-          <w:rFonts w:hint="eastAsia"/>
-          <w:lang w:val="fr-FR"/>
-        </w:rPr>
-        <w:t>さい</w:t>
-      </w:r>
-      <w:r>
-        <w:t>で</w:t>
-      </w:r>
-      <w:r>
-        <w:rPr>
-          <w:lang w:val="fr-FR"/>
-        </w:rPr>
-        <w:t xml:space="preserve"> </w:t>
-      </w:r>
-      <w:r>
-        <w:t>す</w:t>
-      </w:r>
-      <w:r>
-        <w:rPr>
-          <w:rFonts w:hint="eastAsia"/>
-          <w:lang w:val="fr-FR"/>
-        </w:rPr>
-        <w:t xml:space="preserve"> </w:t>
-      </w:r>
-      <w:r>
-        <w:rPr>
-          <w:lang w:val="fr-FR"/>
-        </w:rPr>
-        <w:t>Teresa, tu as 9 ans</w:t>
-      </w:r>
-    </w:p>
-    <w:p>
-      <w:pPr>
-        <w:rPr>
-          <w:lang w:val="fr-FR"/>
-        </w:rPr>
-      </w:pPr>
-      <w:r>
-        <w:t>た</w:t>
-      </w:r>
-      <w:r>
-        <w:rPr>
-          <w:lang w:val="fr-FR"/>
-        </w:rPr>
-        <w:t xml:space="preserve"> </w:t>
-      </w:r>
-      <w:r>
-        <w:t>ろう</w:t>
-      </w:r>
-      <w:r>
-        <w:rPr>
-          <w:lang w:val="fr-FR"/>
-        </w:rPr>
-        <w:t xml:space="preserve"> </w:t>
-      </w:r>
-      <w:r>
-        <w:t>くん</w:t>
-      </w:r>
-      <w:r>
-        <w:rPr>
-          <w:rFonts w:hint="eastAsia"/>
-          <w:lang w:val="fr-FR"/>
-        </w:rPr>
-        <w:t>は</w:t>
-      </w:r>
-      <w:r>
-        <w:rPr>
-          <w:rFonts w:hint="eastAsia"/>
-          <w:lang w:val="fr-FR"/>
-        </w:rPr>
-        <w:t>8</w:t>
-      </w:r>
-      <w:r>
-        <w:rPr>
-          <w:rFonts w:hint="eastAsia"/>
-          <w:lang w:val="fr-FR"/>
-        </w:rPr>
-        <w:t>さい</w:t>
-      </w:r>
-      <w:r>
-        <w:t>で</w:t>
-      </w:r>
-      <w:r>
-        <w:rPr>
-          <w:lang w:val="fr-FR"/>
-        </w:rPr>
-        <w:t xml:space="preserve"> </w:t>
-      </w:r>
-      <w:r>
-        <w:t>す</w:t>
-      </w:r>
-      <w:r>
-        <w:rPr>
-          <w:lang w:val="fr-FR"/>
-        </w:rPr>
-        <w:t>Taro a huit ans.</w:t>
-      </w:r>
-    </w:p>
-    <w:p>
-      <w:pPr>
-        <w:rPr>
-          <w:rFonts w:hint="eastAsia"/>
-          <w:lang w:val="fr-FR"/>
-        </w:rPr>
-      </w:pPr>
-    </w:p>
-    <w:p>
-      <w:pPr>
-        <w:rPr>
-          <w:lang w:val="fr-FR"/>
-        </w:rPr>
-      </w:pPr>
-      <w:r>
-        <w:rPr>
-          <w:highlight w:val="yellow"/>
-          <w:lang w:val="fr-FR"/>
-        </w:rPr>
-        <w:t>Phrases type pour conversation.</w:t>
-      </w:r>
-    </w:p>
-    <w:p>
-      <w:pPr>
-        <w:rPr>
-          <w:lang w:val="fr-FR"/>
-        </w:rPr>
-      </w:pPr>
-      <w:r>
-        <w:rPr>
-          <w:lang w:val="fr-FR"/>
-        </w:rPr>
-        <w:t>Je m'appelle Emmanuel</w:t>
-      </w:r>
-    </w:p>
-    <w:p>
-      <w:pPr>
-        <w:rPr>
-          <w:lang w:val="fr-FR"/>
-        </w:rPr>
-      </w:pPr>
-      <w:r>
-        <w:rPr>
-          <w:rFonts w:hint="eastAsia"/>
-          <w:lang w:val="fr-FR"/>
-        </w:rPr>
-        <w:t>私の名前はエマニュエル</w:t>
-      </w:r>
-    </w:p>
-    <w:p>
-      <w:pPr>
-        <w:rPr>
-          <w:lang w:val="fr-FR"/>
-        </w:rPr>
-      </w:pPr>
-      <w:proofErr w:type="spellStart"/>
-      <w:r>
-        <w:rPr>
-          <w:lang w:val="fr-FR"/>
-        </w:rPr>
-        <w:t>Watashino</w:t>
-      </w:r>
-      <w:proofErr w:type="spellEnd"/>
-      <w:r>
-        <w:rPr>
-          <w:lang w:val="fr-FR"/>
-        </w:rPr>
-        <w:t xml:space="preserve"> </w:t>
-      </w:r>
-      <w:proofErr w:type="spellStart"/>
-      <w:r>
-        <w:rPr>
-          <w:lang w:val="fr-FR"/>
-        </w:rPr>
-        <w:t>namae</w:t>
-      </w:r>
-      <w:proofErr w:type="spellEnd"/>
-      <w:r>
-        <w:rPr>
-          <w:lang w:val="fr-FR"/>
-        </w:rPr>
-        <w:t xml:space="preserve"> </w:t>
-      </w:r>
-      <w:proofErr w:type="spellStart"/>
-      <w:r>
-        <w:rPr>
-          <w:lang w:val="fr-FR"/>
-        </w:rPr>
-        <w:t>wa</w:t>
-      </w:r>
-      <w:proofErr w:type="spellEnd"/>
-      <w:r>
-        <w:rPr>
-          <w:lang w:val="fr-FR"/>
-        </w:rPr>
-        <w:t xml:space="preserve"> </w:t>
-      </w:r>
-      <w:proofErr w:type="spellStart"/>
-      <w:r>
-        <w:rPr>
-          <w:lang w:val="fr-FR"/>
-        </w:rPr>
-        <w:t>emmanueru</w:t>
-      </w:r>
-      <w:proofErr w:type="spellEnd"/>
-    </w:p>
-    <w:p>
-      <w:pPr>
-        <w:rPr>
-          <w:lang w:val="fr-FR"/>
-        </w:rPr>
-      </w:pPr>
-      <w:r>
-        <w:rPr>
-          <w:lang w:val="fr-FR"/>
-        </w:rPr>
-        <w:t>J'ai 60 ans</w:t>
-      </w:r>
-    </w:p>
-    <w:p>
-      <w:pPr>
-        <w:rPr>
-          <w:lang w:val="fr-FR"/>
-        </w:rPr>
-      </w:pPr>
-      <w:r>
-        <w:rPr>
-          <w:rFonts w:hint="eastAsia"/>
-          <w:lang w:val="fr-FR"/>
-        </w:rPr>
-        <w:t>私は</w:t>
-      </w:r>
-      <w:r>
-        <w:rPr>
-          <w:rFonts w:hint="eastAsia"/>
-          <w:lang w:val="fr-FR"/>
-        </w:rPr>
-        <w:t>60</w:t>
-      </w:r>
-      <w:r>
-        <w:rPr>
-          <w:rFonts w:hint="eastAsia"/>
-          <w:lang w:val="fr-FR"/>
-        </w:rPr>
-        <w:t>歳です</w:t>
-      </w:r>
-    </w:p>
-    <w:p>
-      <w:pPr>
-        <w:rPr>
-          <w:lang w:val="fr-FR"/>
-        </w:rPr>
-      </w:pPr>
-      <w:proofErr w:type="spellStart"/>
-      <w:r>
-        <w:rPr>
-          <w:lang w:val="fr-FR"/>
-        </w:rPr>
-        <w:t>Watashi</w:t>
-      </w:r>
-      <w:proofErr w:type="spellEnd"/>
-      <w:r>
-        <w:rPr>
-          <w:lang w:val="fr-FR"/>
-        </w:rPr>
-        <w:t xml:space="preserve"> </w:t>
-      </w:r>
-      <w:proofErr w:type="spellStart"/>
-      <w:r>
-        <w:rPr>
-          <w:lang w:val="fr-FR"/>
-        </w:rPr>
-        <w:t>wa</w:t>
-      </w:r>
-      <w:proofErr w:type="spellEnd"/>
-      <w:r>
-        <w:rPr>
-          <w:lang w:val="fr-FR"/>
-        </w:rPr>
-        <w:t xml:space="preserve"> </w:t>
-      </w:r>
-      <w:proofErr w:type="spellStart"/>
-      <w:r>
-        <w:rPr>
-          <w:lang w:val="fr-FR"/>
-        </w:rPr>
-        <w:t>rokujiu</w:t>
-      </w:r>
-      <w:proofErr w:type="spellEnd"/>
-      <w:r>
-        <w:rPr>
-          <w:lang w:val="fr-FR"/>
-        </w:rPr>
-        <w:t xml:space="preserve"> </w:t>
-      </w:r>
-      <w:proofErr w:type="spellStart"/>
-      <w:r>
-        <w:rPr>
-          <w:lang w:val="fr-FR"/>
-        </w:rPr>
-        <w:t>sai</w:t>
-      </w:r>
-      <w:proofErr w:type="spellEnd"/>
-      <w:r>
-        <w:rPr>
-          <w:lang w:val="fr-FR"/>
-        </w:rPr>
-        <w:t xml:space="preserve"> </w:t>
-      </w:r>
-      <w:proofErr w:type="spellStart"/>
-      <w:r>
-        <w:rPr>
-          <w:lang w:val="fr-FR"/>
-        </w:rPr>
-        <w:t>desu</w:t>
-      </w:r>
-      <w:proofErr w:type="spellEnd"/>
-    </w:p>
-    <w:p>
-      <w:pPr>
-        <w:rPr>
-          <w:lang w:val="fr-FR"/>
-        </w:rPr>
-      </w:pPr>
-      <w:proofErr w:type="gramStart"/>
-      <w:r>
-        <w:rPr>
-          <w:lang w:val="fr-FR"/>
-        </w:rPr>
-        <w:t>je</w:t>
-      </w:r>
-      <w:proofErr w:type="gramEnd"/>
-      <w:r>
-        <w:rPr>
-          <w:lang w:val="fr-FR"/>
-        </w:rPr>
-        <w:t xml:space="preserve"> suis employé chez COLT</w:t>
+    </w:p>
+    <w:p>
+      <w:pPr>
+        <w:rPr>
+          <w:lang w:val="fr-FR"/>
+        </w:rPr>
+      </w:pPr>
+      <w:r>
+        <w:rPr>
+          <w:lang w:val="fr-FR"/>
+        </w:rPr>
+        <w:t>je suis employé chez COLT</w:t>
       </w:r>
     </w:p>
     <w:p>
@@ -6180,70 +6156,70 @@
     <w:p>
       <w:pPr>
         <w:rPr>
+          <w:lang w:val="fr-FR"/>
+        </w:rPr>
+      </w:pPr>
+      <w:proofErr w:type="spellStart"/>
+      <w:r>
+        <w:rPr>
           <w:lang w:val="es-ES"/>
         </w:rPr>
-      </w:pPr>
-      <w:proofErr w:type="spellStart"/>
+        <w:t>Watashino</w:t>
+      </w:r>
+      <w:proofErr w:type="spellEnd"/>
       <w:r>
         <w:rPr>
           <w:lang w:val="es-ES"/>
         </w:rPr>
-        <w:t>Watashino</w:t>
-      </w:r>
-      <w:proofErr w:type="spellEnd"/>
+        <w:t xml:space="preserve"> </w:t>
+      </w:r>
+      <w:proofErr w:type="spellStart"/>
       <w:r>
         <w:rPr>
           <w:lang w:val="es-ES"/>
         </w:rPr>
-        <w:t xml:space="preserve"> </w:t>
-      </w:r>
-      <w:proofErr w:type="spellStart"/>
+        <w:t>sensei</w:t>
+      </w:r>
+      <w:proofErr w:type="spellEnd"/>
       <w:r>
         <w:rPr>
           <w:lang w:val="es-ES"/>
         </w:rPr>
-        <w:t>sensei</w:t>
-      </w:r>
-      <w:proofErr w:type="spellEnd"/>
+        <w:t xml:space="preserve"> </w:t>
+      </w:r>
+      <w:proofErr w:type="spellStart"/>
       <w:r>
         <w:rPr>
           <w:lang w:val="es-ES"/>
         </w:rPr>
-        <w:t xml:space="preserve"> </w:t>
-      </w:r>
-      <w:proofErr w:type="spellStart"/>
+        <w:t>wa</w:t>
+      </w:r>
+      <w:proofErr w:type="spellEnd"/>
       <w:r>
         <w:rPr>
           <w:lang w:val="es-ES"/>
         </w:rPr>
-        <w:t>wa</w:t>
-      </w:r>
-      <w:proofErr w:type="spellEnd"/>
+        <w:t xml:space="preserve"> </w:t>
+      </w:r>
+      <w:proofErr w:type="spellStart"/>
       <w:r>
         <w:rPr>
           <w:lang w:val="es-ES"/>
         </w:rPr>
-        <w:t xml:space="preserve"> </w:t>
-      </w:r>
-      <w:proofErr w:type="spellStart"/>
+        <w:t>ruru</w:t>
+      </w:r>
+      <w:proofErr w:type="spellEnd"/>
       <w:r>
         <w:rPr>
           <w:lang w:val="es-ES"/>
         </w:rPr>
-        <w:t>ruru</w:t>
-      </w:r>
-      <w:proofErr w:type="spellEnd"/>
+        <w:t xml:space="preserve"> </w:t>
+      </w:r>
+      <w:proofErr w:type="spellStart"/>
       <w:r>
         <w:rPr>
           <w:lang w:val="es-ES"/>
         </w:rPr>
-        <w:t xml:space="preserve"> </w:t>
-      </w:r>
-      <w:proofErr w:type="spellStart"/>
-      <w:r>
-        <w:rPr>
-          <w:lang w:val="es-ES"/>
-        </w:rPr>
         <w:t>desu</w:t>
       </w:r>
       <w:proofErr w:type="spellEnd"/>
@@ -6251,237 +6227,9 @@
     <w:p>
       <w:pPr>
         <w:rPr>
-          <w:lang w:val="es-ES"/>
-        </w:rPr>
-      </w:pPr>
-    </w:p>
-    <w:p>
-      <w:pPr>
-        <w:rPr>
-          <w:lang w:val="es-ES"/>
-        </w:rPr>
-      </w:pPr>
-    </w:p>
-    <w:p>
-      <w:pPr>
-        <w:rPr>
-          <w:lang w:val="es-ES"/>
-        </w:rPr>
-      </w:pPr>
-    </w:p>
-    <w:p>
-      <w:pPr>
-        <w:rPr>
-          <w:lang w:val="fr-FR"/>
-        </w:rPr>
-      </w:pPr>
-      <w:r>
-        <w:rPr>
-          <w:noProof/>
-          <w:lang w:val="fr-FR"/>
-        </w:rPr>
-        <w:drawing>
-          <wp:inline distT="0" distB="0" distL="0" distR="0" wp14:anchorId="5615BBEC" wp14:editId="690FB660">
-            <wp:extent cx="5943600" cy="3383915"/>
-            <wp:effectExtent l="0" t="0" r="0" b="6985"/>
-            <wp:docPr id="731143335" name="Picture 1" descr="A screen shot of a computer&#10;&#10;AI-generated content may be incorrect."/>
-            <wp:cNvGraphicFramePr>
-              <a:graphicFrameLocks xmlns:a="http://schemas.openxmlformats.org/drawingml/2006/main" noChangeAspect="1"/>
-            </wp:cNvGraphicFramePr>
-            <a:graphic xmlns:a="http://schemas.openxmlformats.org/drawingml/2006/main">
-              <a:graphicData uri="http://schemas.openxmlformats.org/drawingml/2006/picture">
-                <pic:pic xmlns:pic="http://schemas.openxmlformats.org/drawingml/2006/picture">
-                  <pic:nvPicPr>
-                    <pic:cNvPr id="731143335" name="Picture 1" descr="A screen shot of a computer&#10;&#10;AI-generated content may be incorrect."/>
-                    <pic:cNvPicPr/>
-                  </pic:nvPicPr>
-                  <pic:blipFill>
-                    <a:blip r:embed="rId9"/>
-                    <a:stretch>
-                      <a:fillRect/>
-                    </a:stretch>
-                  </pic:blipFill>
-                  <pic:spPr>
-                    <a:xfrm>
-                      <a:off x="0" y="0"/>
-                      <a:ext cx="5943600" cy="3383915"/>
-                    </a:xfrm>
-                    <a:prstGeom prst="rect">
-                      <a:avLst/>
-                    </a:prstGeom>
-                  </pic:spPr>
-                </pic:pic>
-              </a:graphicData>
-            </a:graphic>
-          </wp:inline>
-        </w:drawing>
-      </w:r>
-    </w:p>
-    <w:p>
-      <w:pPr>
-        <w:rPr>
-          <w:lang w:val="fr-FR"/>
-        </w:rPr>
-      </w:pPr>
-      <w:r>
-        <w:rPr>
-          <w:noProof/>
-          <w:lang w:val="fr-FR"/>
-        </w:rPr>
-        <w:lastRenderedPageBreak/>
-        <w:drawing>
-          <wp:inline distT="0" distB="0" distL="0" distR="0" wp14:anchorId="686B4F69" wp14:editId="2C3D5149">
-            <wp:extent cx="5943600" cy="2949575"/>
-            <wp:effectExtent l="0" t="0" r="0" b="3175"/>
-            <wp:docPr id="271283326" name="Picture 1" descr="A computer screen shot of a black screen&#10;&#10;AI-generated content may be incorrect."/>
-            <wp:cNvGraphicFramePr>
-              <a:graphicFrameLocks xmlns:a="http://schemas.openxmlformats.org/drawingml/2006/main" noChangeAspect="1"/>
-            </wp:cNvGraphicFramePr>
-            <a:graphic xmlns:a="http://schemas.openxmlformats.org/drawingml/2006/main">
-              <a:graphicData uri="http://schemas.openxmlformats.org/drawingml/2006/picture">
-                <pic:pic xmlns:pic="http://schemas.openxmlformats.org/drawingml/2006/picture">
-                  <pic:nvPicPr>
-                    <pic:cNvPr id="271283326" name="Picture 1" descr="A computer screen shot of a black screen&#10;&#10;AI-generated content may be incorrect."/>
-                    <pic:cNvPicPr/>
-                  </pic:nvPicPr>
-                  <pic:blipFill>
-                    <a:blip r:embed="rId10"/>
-                    <a:stretch>
-                      <a:fillRect/>
-                    </a:stretch>
-                  </pic:blipFill>
-                  <pic:spPr>
-                    <a:xfrm>
-                      <a:off x="0" y="0"/>
-                      <a:ext cx="5943600" cy="2949575"/>
-                    </a:xfrm>
-                    <a:prstGeom prst="rect">
-                      <a:avLst/>
-                    </a:prstGeom>
-                  </pic:spPr>
-                </pic:pic>
-              </a:graphicData>
-            </a:graphic>
-          </wp:inline>
-        </w:drawing>
-      </w:r>
-    </w:p>
-    <w:p>
-      <w:pPr>
-        <w:rPr>
-          <w:lang w:val="fr-FR"/>
-        </w:rPr>
-      </w:pPr>
-      <w:r>
-        <w:rPr>
-          <w:noProof/>
-          <w:lang w:val="fr-FR"/>
-        </w:rPr>
-        <w:drawing>
-          <wp:inline distT="0" distB="0" distL="0" distR="0" wp14:anchorId="4597CBD8" wp14:editId="0B635ED1">
-            <wp:extent cx="5943600" cy="2948305"/>
-            <wp:effectExtent l="0" t="0" r="0" b="4445"/>
-            <wp:docPr id="830758660" name="Picture 1" descr="A screenshot of a computer program&#10;&#10;AI-generated content may be incorrect."/>
-            <wp:cNvGraphicFramePr>
-              <a:graphicFrameLocks xmlns:a="http://schemas.openxmlformats.org/drawingml/2006/main" noChangeAspect="1"/>
-            </wp:cNvGraphicFramePr>
-            <a:graphic xmlns:a="http://schemas.openxmlformats.org/drawingml/2006/main">
-              <a:graphicData uri="http://schemas.openxmlformats.org/drawingml/2006/picture">
-                <pic:pic xmlns:pic="http://schemas.openxmlformats.org/drawingml/2006/picture">
-                  <pic:nvPicPr>
-                    <pic:cNvPr id="830758660" name="Picture 1" descr="A screenshot of a computer program&#10;&#10;AI-generated content may be incorrect."/>
-                    <pic:cNvPicPr/>
-                  </pic:nvPicPr>
-                  <pic:blipFill>
-                    <a:blip r:embed="rId11"/>
-                    <a:stretch>
-                      <a:fillRect/>
-                    </a:stretch>
-                  </pic:blipFill>
-                  <pic:spPr>
-                    <a:xfrm>
-                      <a:off x="0" y="0"/>
-                      <a:ext cx="5943600" cy="2948305"/>
-                    </a:xfrm>
-                    <a:prstGeom prst="rect">
-                      <a:avLst/>
-                    </a:prstGeom>
-                  </pic:spPr>
-                </pic:pic>
-              </a:graphicData>
-            </a:graphic>
-          </wp:inline>
-        </w:drawing>
-      </w:r>
-    </w:p>
-    <w:p>
-      <w:pPr>
-        <w:rPr>
-          <w:lang w:val="fr-FR"/>
-        </w:rPr>
-      </w:pPr>
-    </w:p>
-    <w:p>
-      <w:pPr>
-        <w:rPr>
-          <w:lang w:val="fr-FR"/>
-        </w:rPr>
-      </w:pPr>
-      <w:r>
-        <w:rPr>
-          <w:lang w:val="fr-FR"/>
-        </w:rPr>
-        <w:t>Voici la version 0.03</w:t>
-      </w:r>
-    </w:p>
-    <w:p>
-      <w:pPr>
-        <w:rPr>
-          <w:lang w:val="fr-FR"/>
-        </w:rPr>
-      </w:pPr>
-      <w:r>
-        <w:rPr>
-          <w:noProof/>
-          <w:lang w:val="fr-FR"/>
-        </w:rPr>
-        <w:lastRenderedPageBreak/>
-        <w:drawing>
-          <wp:inline distT="0" distB="0" distL="0" distR="0" wp14:anchorId="2CC600CD" wp14:editId="1C8542BA">
-            <wp:extent cx="5943600" cy="2886710"/>
-            <wp:effectExtent l="0" t="0" r="0" b="8890"/>
-            <wp:docPr id="1511403361" name="Picture 1" descr="A screenshot of a computer program&#10;&#10;AI-generated content may be incorrect."/>
-            <wp:cNvGraphicFramePr>
-              <a:graphicFrameLocks xmlns:a="http://schemas.openxmlformats.org/drawingml/2006/main" noChangeAspect="1"/>
-            </wp:cNvGraphicFramePr>
-            <a:graphic xmlns:a="http://schemas.openxmlformats.org/drawingml/2006/main">
-              <a:graphicData uri="http://schemas.openxmlformats.org/drawingml/2006/picture">
-                <pic:pic xmlns:pic="http://schemas.openxmlformats.org/drawingml/2006/picture">
-                  <pic:nvPicPr>
-                    <pic:cNvPr id="1511403361" name="Picture 1" descr="A screenshot of a computer program&#10;&#10;AI-generated content may be incorrect."/>
-                    <pic:cNvPicPr/>
-                  </pic:nvPicPr>
-                  <pic:blipFill>
-                    <a:blip r:embed="rId12"/>
-                    <a:stretch>
-                      <a:fillRect/>
-                    </a:stretch>
-                  </pic:blipFill>
-                  <pic:spPr>
-                    <a:xfrm>
-                      <a:off x="0" y="0"/>
-                      <a:ext cx="5943600" cy="2886710"/>
-                    </a:xfrm>
-                    <a:prstGeom prst="rect">
-                      <a:avLst/>
-                    </a:prstGeom>
-                  </pic:spPr>
-                </pic:pic>
-              </a:graphicData>
-            </a:graphic>
-          </wp:inline>
-        </w:drawing>
-      </w:r>
+          <w:lang w:val="fr-FR"/>
+        </w:rPr>
+      </w:pPr>
     </w:p>
     <w:sectPr>
       <w:pgSz w:w="12240" w:h="15840"/>
@@ -7493,6 +7241,7 @@
   <w:style w:type="character" w:default="1" w:styleId="DefaultParagraphFont">
     <w:name w:val="Default Paragraph Font"/>
     <w:uiPriority w:val="1"/>
+    <w:semiHidden/>
     <w:unhideWhenUsed/>
   </w:style>
   <w:style w:type="table" w:default="1" w:styleId="TableNormal">
@@ -8105,10 +7854,23 @@
 </file>
 
 <file path=customXml/item1.xml><?xml version="1.0" encoding="utf-8"?>
-<b:Sources xmlns:b="http://schemas.openxmlformats.org/officeDocument/2006/bibliography" xmlns="http://schemas.openxmlformats.org/officeDocument/2006/bibliography" SelectedStyle="\APASixthEditionOfficeOnline.xsl" StyleName="APA" Version="6"/>
+<p:properties xmlns:p="http://schemas.microsoft.com/office/2006/metadata/properties" xmlns:xsi="http://www.w3.org/2001/XMLSchema-instance" xmlns:pc="http://schemas.microsoft.com/office/infopath/2007/PartnerControls">
+  <documentManagement>
+    <_activity xmlns="6c8425fd-d804-437c-8c89-062cf294760d" xsi:nil="true"/>
+  </documentManagement>
+</p:properties>
 </file>
 
 <file path=customXml/item2.xml><?xml version="1.0" encoding="utf-8"?>
+<?mso-contentType ?>
+<FormTemplates xmlns="http://schemas.microsoft.com/sharepoint/v3/contenttype/forms">
+  <Display>DocumentLibraryForm</Display>
+  <Edit>DocumentLibraryForm</Edit>
+  <New>DocumentLibraryForm</New>
+</FormTemplates>
+</file>
+
+<file path=customXml/item3.xml><?xml version="1.0" encoding="utf-8"?>
 <ct:contentTypeSchema xmlns:ct="http://schemas.microsoft.com/office/2006/metadata/contentType" xmlns:ma="http://schemas.microsoft.com/office/2006/metadata/properties/metaAttributes" ct:_="" ma:_="" ma:contentTypeName="Document" ma:contentTypeID="0x010100DC3F481F96E4124E8B1F9E69E0DFC489" ma:contentTypeVersion="14" ma:contentTypeDescription="Create a new document." ma:contentTypeScope="" ma:versionID="18505f116b9a44597099aa2b7679989e">
   <xsd:schema xmlns:xsd="http://www.w3.org/2001/XMLSchema" xmlns:xs="http://www.w3.org/2001/XMLSchema" xmlns:p="http://schemas.microsoft.com/office/2006/metadata/properties" xmlns:ns3="6c8425fd-d804-437c-8c89-062cf294760d" xmlns:ns4="3ef73491-7a59-47c9-90e3-475745c8ac96" targetNamespace="http://schemas.microsoft.com/office/2006/metadata/properties" ma:root="true" ma:fieldsID="0494ef2015d22ddf6b580b0bf972c7e5" ns3:_="" ns4:_="">
     <xsd:import namespace="6c8425fd-d804-437c-8c89-062cf294760d"/>
@@ -8333,32 +8095,29 @@
 </ct:contentTypeSchema>
 </file>
 
-<file path=customXml/item3.xml><?xml version="1.0" encoding="utf-8"?>
-<?mso-contentType ?>
-<FormTemplates xmlns="http://schemas.microsoft.com/sharepoint/v3/contenttype/forms">
-  <Display>DocumentLibraryForm</Display>
-  <Edit>DocumentLibraryForm</Edit>
-  <New>DocumentLibraryForm</New>
-</FormTemplates>
-</file>
-
 <file path=customXml/item4.xml><?xml version="1.0" encoding="utf-8"?>
-<p:properties xmlns:p="http://schemas.microsoft.com/office/2006/metadata/properties" xmlns:xsi="http://www.w3.org/2001/XMLSchema-instance" xmlns:pc="http://schemas.microsoft.com/office/infopath/2007/PartnerControls">
-  <documentManagement>
-    <_activity xmlns="6c8425fd-d804-437c-8c89-062cf294760d" xsi:nil="true"/>
-  </documentManagement>
-</p:properties>
+<b:Sources xmlns:b="http://schemas.openxmlformats.org/officeDocument/2006/bibliography" xmlns="http://schemas.openxmlformats.org/officeDocument/2006/bibliography" SelectedStyle="\APASixthEditionOfficeOnline.xsl" StyleName="APA" Version="6"/>
 </file>
 
 <file path=customXml/itemProps1.xml><?xml version="1.0" encoding="utf-8"?>
-<ds:datastoreItem xmlns:ds="http://schemas.openxmlformats.org/officeDocument/2006/customXml" ds:itemID="{6D997235-E16C-4349-8719-84B6D6D5A760}">
+<ds:datastoreItem xmlns:ds="http://schemas.openxmlformats.org/officeDocument/2006/customXml" ds:itemID="{1AA10AB1-0A75-4B9E-A0F0-76F15CC8D6DF}">
   <ds:schemaRefs>
-    <ds:schemaRef ds:uri="http://schemas.openxmlformats.org/officeDocument/2006/bibliography"/>
+    <ds:schemaRef ds:uri="http://schemas.microsoft.com/office/2006/metadata/properties"/>
+    <ds:schemaRef ds:uri="http://schemas.microsoft.com/office/infopath/2007/PartnerControls"/>
+    <ds:schemaRef ds:uri="6c8425fd-d804-437c-8c89-062cf294760d"/>
   </ds:schemaRefs>
 </ds:datastoreItem>
 </file>
 
 <file path=customXml/itemProps2.xml><?xml version="1.0" encoding="utf-8"?>
+<ds:datastoreItem xmlns:ds="http://schemas.openxmlformats.org/officeDocument/2006/customXml" ds:itemID="{853A5BC0-8E62-4E92-BCC2-0D5066DBC71C}">
+  <ds:schemaRefs>
+    <ds:schemaRef ds:uri="http://schemas.microsoft.com/sharepoint/v3/contenttype/forms"/>
+  </ds:schemaRefs>
+</ds:datastoreItem>
+</file>
+
+<file path=customXml/itemProps3.xml><?xml version="1.0" encoding="utf-8"?>
 <ds:datastoreItem xmlns:ds="http://schemas.openxmlformats.org/officeDocument/2006/customXml" ds:itemID="{64621F67-938B-44A3-89A6-C36A52F90B44}">
   <ds:schemaRefs>
     <ds:schemaRef ds:uri="http://schemas.microsoft.com/office/2006/metadata/contentType"/>
@@ -8377,20 +8136,10 @@
 </ds:datastoreItem>
 </file>
 
-<file path=customXml/itemProps3.xml><?xml version="1.0" encoding="utf-8"?>
-<ds:datastoreItem xmlns:ds="http://schemas.openxmlformats.org/officeDocument/2006/customXml" ds:itemID="{853A5BC0-8E62-4E92-BCC2-0D5066DBC71C}">
+<file path=customXml/itemProps4.xml><?xml version="1.0" encoding="utf-8"?>
+<ds:datastoreItem xmlns:ds="http://schemas.openxmlformats.org/officeDocument/2006/customXml" ds:itemID="{6D997235-E16C-4349-8719-84B6D6D5A760}">
   <ds:schemaRefs>
-    <ds:schemaRef ds:uri="http://schemas.microsoft.com/sharepoint/v3/contenttype/forms"/>
-  </ds:schemaRefs>
-</ds:datastoreItem>
-</file>
-
-<file path=customXml/itemProps4.xml><?xml version="1.0" encoding="utf-8"?>
-<ds:datastoreItem xmlns:ds="http://schemas.openxmlformats.org/officeDocument/2006/customXml" ds:itemID="{1AA10AB1-0A75-4B9E-A0F0-76F15CC8D6DF}">
-  <ds:schemaRefs>
-    <ds:schemaRef ds:uri="http://schemas.microsoft.com/office/2006/metadata/properties"/>
-    <ds:schemaRef ds:uri="http://schemas.microsoft.com/office/infopath/2007/PartnerControls"/>
-    <ds:schemaRef ds:uri="6c8425fd-d804-437c-8c89-062cf294760d"/>
+    <ds:schemaRef ds:uri="http://schemas.openxmlformats.org/officeDocument/2006/bibliography"/>
   </ds:schemaRefs>
 </ds:datastoreItem>
 </file>
</xml_diff>